<commit_message>
asa relatorio almost ready
</commit_message>
<xml_diff>
--- a/ASA relatorio1.docx
+++ b/ASA relatorio1.docx
@@ -1,21 +1,19 @@
 
 <file path=word/document.xml><?xml version="1.0" encoding="utf-8"?>
-<w:document xmlns:o="urn:schemas-microsoft-com:office:office" xmlns:r="http://schemas.openxmlformats.org/officeDocument/2006/relationships" xmlns:v="urn:schemas-microsoft-com:vml" xmlns:w="http://schemas.openxmlformats.org/wordprocessingml/2006/main" xmlns:w10="urn:schemas-microsoft-com:office:word" xmlns:wp="http://schemas.openxmlformats.org/drawingml/2006/wordprocessingDrawing" xmlns:wps="http://schemas.microsoft.com/office/word/2010/wordprocessingShape" xmlns:wpg="http://schemas.microsoft.com/office/word/2010/wordprocessingGroup" xmlns:mc="http://schemas.openxmlformats.org/markup-compatibility/2006" xmlns:wp14="http://schemas.microsoft.com/office/word/2010/wordprocessingDrawing" xmlns:w14="http://schemas.microsoft.com/office/word/2010/wordml" mc:Ignorable="w14 wp14">
+<w:document xmlns:wpc="http://schemas.microsoft.com/office/word/2010/wordprocessingCanvas" xmlns:cx="http://schemas.microsoft.com/office/drawing/2014/chartex" xmlns:cx1="http://schemas.microsoft.com/office/drawing/2015/9/8/chartex" xmlns:cx2="http://schemas.microsoft.com/office/drawing/2015/10/21/chartex" xmlns:cx3="http://schemas.microsoft.com/office/drawing/2016/5/9/chartex" xmlns:cx4="http://schemas.microsoft.com/office/drawing/2016/5/10/chartex" xmlns:cx5="http://schemas.microsoft.com/office/drawing/2016/5/11/chartex" xmlns:cx6="http://schemas.microsoft.com/office/drawing/2016/5/12/chartex" xmlns:cx7="http://schemas.microsoft.com/office/drawing/2016/5/13/chartex" xmlns:cx8="http://schemas.microsoft.com/office/drawing/2016/5/14/chartex" xmlns:mc="http://schemas.openxmlformats.org/markup-compatibility/2006" xmlns:aink="http://schemas.microsoft.com/office/drawing/2016/ink" xmlns:am3d="http://schemas.microsoft.com/office/drawing/2017/model3d" xmlns:o="urn:schemas-microsoft-com:office:office" xmlns:r="http://schemas.openxmlformats.org/officeDocument/2006/relationships" xmlns:m="http://schemas.openxmlformats.org/officeDocument/2006/math" xmlns:v="urn:schemas-microsoft-com:vml" xmlns:wp14="http://schemas.microsoft.com/office/word/2010/wordprocessingDrawing" xmlns:wp="http://schemas.openxmlformats.org/drawingml/2006/wordprocessingDrawing" xmlns:w10="urn:schemas-microsoft-com:office:word" xmlns:w="http://schemas.openxmlformats.org/wordprocessingml/2006/main" xmlns:w14="http://schemas.microsoft.com/office/word/2010/wordml" xmlns:w15="http://schemas.microsoft.com/office/word/2012/wordml" xmlns:w16cid="http://schemas.microsoft.com/office/word/2016/wordml/cid" xmlns:w16se="http://schemas.microsoft.com/office/word/2015/wordml/symex" xmlns:wpg="http://schemas.microsoft.com/office/word/2010/wordprocessingGroup" xmlns:wpi="http://schemas.microsoft.com/office/word/2010/wordprocessingInk" xmlns:wne="http://schemas.microsoft.com/office/word/2006/wordml" xmlns:wps="http://schemas.microsoft.com/office/word/2010/wordprocessingShape" mc:Ignorable="w14 w15 w16se w16cid wp14">
   <w:body>
     <w:p>
       <w:pPr>
-        <w:pStyle w:val="Normal"/>
         <w:jc w:val="center"/>
         <w:rPr>
           <w:rFonts w:ascii="Arial" w:hAnsi="Arial" w:cs="Arial"/>
           <w:b/>
-          <w:b/>
           <w:sz w:val="32"/>
         </w:rPr>
       </w:pPr>
       <w:r>
         <w:rPr>
-          <w:rFonts w:cs="Arial" w:ascii="Arial" w:hAnsi="Arial"/>
+          <w:rFonts w:ascii="Arial" w:hAnsi="Arial" w:cs="Arial"/>
           <w:b/>
           <w:sz w:val="32"/>
         </w:rPr>
@@ -24,7 +22,6 @@
     </w:p>
     <w:p>
       <w:pPr>
-        <w:pStyle w:val="Normal"/>
         <w:jc w:val="center"/>
         <w:rPr>
           <w:rFonts w:ascii="Arial" w:hAnsi="Arial" w:cs="Arial"/>
@@ -33,7 +30,7 @@
       </w:pPr>
       <w:r>
         <w:rPr>
-          <w:rFonts w:cs="Arial" w:ascii="Arial" w:hAnsi="Arial"/>
+          <w:rFonts w:ascii="Arial" w:hAnsi="Arial" w:cs="Arial"/>
           <w:sz w:val="32"/>
         </w:rPr>
         <w:t>Grupo 57</w:t>
@@ -41,7 +38,6 @@
     </w:p>
     <w:p>
       <w:pPr>
-        <w:pStyle w:val="Normal"/>
         <w:jc w:val="center"/>
         <w:rPr>
           <w:rFonts w:ascii="Arial" w:hAnsi="Arial" w:cs="Arial"/>
@@ -50,7 +46,7 @@
       </w:pPr>
       <w:r>
         <w:rPr>
-          <w:rFonts w:cs="Arial" w:ascii="Arial" w:hAnsi="Arial"/>
+          <w:rFonts w:ascii="Arial" w:hAnsi="Arial" w:cs="Arial"/>
           <w:sz w:val="24"/>
         </w:rPr>
         <w:t>Isabel Soares (89466)</w:t>
@@ -58,7 +54,6 @@
     </w:p>
     <w:p>
       <w:pPr>
-        <w:pStyle w:val="Normal"/>
         <w:jc w:val="center"/>
         <w:rPr>
           <w:rFonts w:ascii="Arial" w:hAnsi="Arial" w:cs="Arial"/>
@@ -68,7 +63,7 @@
       </w:pPr>
       <w:r>
         <w:rPr>
-          <w:rFonts w:cs="Arial" w:ascii="Arial" w:hAnsi="Arial"/>
+          <w:rFonts w:ascii="Arial" w:hAnsi="Arial" w:cs="Arial"/>
           <w:sz w:val="24"/>
         </w:rPr>
         <w:t>Tiago Afonso (89546)</w:t>
@@ -76,23 +71,16 @@
     </w:p>
     <w:p>
       <w:pPr>
-        <w:pStyle w:val="Normal"/>
         <w:jc w:val="center"/>
         <w:rPr>
           <w:rFonts w:ascii="Arial" w:hAnsi="Arial" w:cs="Arial"/>
           <w:sz w:val="24"/>
         </w:rPr>
       </w:pPr>
-      <w:r>
-        <w:rPr>
-          <w:rFonts w:cs="Arial" w:ascii="Arial" w:hAnsi="Arial"/>
-          <w:sz w:val="24"/>
-        </w:rPr>
-      </w:r>
-    </w:p>
-    <w:p>
-      <w:pPr>
-        <w:pStyle w:val="ListParagraph"/>
+    </w:p>
+    <w:p>
+      <w:pPr>
+        <w:pStyle w:val="PargrafodaLista"/>
         <w:numPr>
           <w:ilvl w:val="0"/>
           <w:numId w:val="1"/>
@@ -100,13 +88,12 @@
         <w:rPr>
           <w:rFonts w:ascii="Arial" w:hAnsi="Arial" w:cs="Arial"/>
           <w:b/>
-          <w:b/>
           <w:sz w:val="28"/>
         </w:rPr>
       </w:pPr>
       <w:r>
         <w:rPr>
-          <w:rFonts w:cs="Arial" w:ascii="Arial" w:hAnsi="Arial"/>
+          <w:rFonts w:ascii="Arial" w:hAnsi="Arial" w:cs="Arial"/>
           <w:b/>
           <w:sz w:val="28"/>
         </w:rPr>
@@ -115,7 +102,7 @@
     </w:p>
     <w:p>
       <w:pPr>
-        <w:pStyle w:val="ListParagraph"/>
+        <w:pStyle w:val="PargrafodaLista"/>
         <w:jc w:val="both"/>
         <w:rPr>
           <w:rFonts w:ascii="Arial" w:hAnsi="Arial" w:cs="Arial"/>
@@ -124,50 +111,58 @@
       </w:pPr>
       <w:r>
         <w:rPr>
-          <w:rFonts w:cs="Arial" w:ascii="Arial" w:hAnsi="Arial"/>
+          <w:rFonts w:ascii="Arial" w:hAnsi="Arial" w:cs="Arial"/>
           <w:sz w:val="24"/>
         </w:rPr>
         <w:tab/>
-        <w:t>Foi-nos proposto desenvolver um projeto no âmbito da cadeira de Análise e Síntese de Algoritmos que se baseia na identificação de sub-redes e em reconhecer routers que levariam ao aumento do número de sub-redes caso estes tenham sido atacados ou desligados.</w:t>
-      </w:r>
-    </w:p>
-    <w:p>
-      <w:pPr>
-        <w:pStyle w:val="ListParagraph"/>
+        <w:t xml:space="preserve">Foi-nos proposto desenvolver um projeto no âmbito da cadeira de Análise e Síntese de Algoritmos que se baseia na identificação de </w:t>
+      </w:r>
+      <w:r>
+        <w:rPr>
+          <w:rFonts w:ascii="Arial" w:hAnsi="Arial" w:cs="Arial"/>
+          <w:sz w:val="24"/>
+        </w:rPr>
+        <w:t>sub-redes e em reconhecer routers que levariam ao aumento do número de sub-redes caso estes tenham sido atacados ou desligados.</w:t>
+      </w:r>
+    </w:p>
+    <w:p>
+      <w:pPr>
+        <w:pStyle w:val="PargrafodaLista"/>
         <w:jc w:val="both"/>
-        <w:rPr/>
-      </w:pPr>
-      <w:r>
-        <w:rPr>
-          <w:rFonts w:cs="Arial" w:ascii="Arial" w:hAnsi="Arial"/>
-          <w:sz w:val="24"/>
-        </w:rPr>
-        <w:t xml:space="preserve">Deste modo, apresentamos o problema como um grafo </w:t>
-      </w:r>
-      <w:r>
-        <w:rPr>
-          <w:rFonts w:cs="Arial" w:ascii="Arial" w:hAnsi="Arial"/>
-          <w:sz w:val="24"/>
-        </w:rPr>
-        <w:t>não dirigido</w:t>
-      </w:r>
-      <w:r>
-        <w:rPr>
-          <w:rFonts w:cs="Arial" w:ascii="Arial" w:hAnsi="Arial"/>
-          <w:sz w:val="24"/>
-        </w:rPr>
-        <w:t xml:space="preserve"> onde utilizamos um algoritmo de procura de componentes fortemente ligadas nomeadamente o algoritmo de Tarjan le</w:t>
-      </w:r>
-      <w:r>
-        <w:rPr>
-          <w:rFonts w:cs="Arial" w:ascii="Arial" w:hAnsi="Arial"/>
-          <w:sz w:val="24"/>
-        </w:rPr>
-        <w:t>c</w:t>
-      </w:r>
-      <w:r>
-        <w:rPr>
-          <w:rFonts w:cs="Arial" w:ascii="Arial" w:hAnsi="Arial"/>
+      </w:pPr>
+      <w:r>
+        <w:rPr>
+          <w:rFonts w:ascii="Arial" w:hAnsi="Arial" w:cs="Arial"/>
+          <w:sz w:val="24"/>
+        </w:rPr>
+        <w:t>Deste modo, apresentamos o problema como um grafo não dirigido onde utilizamos um algoritmo de procura de componentes fortemente</w:t>
+      </w:r>
+      <w:r>
+        <w:rPr>
+          <w:rFonts w:ascii="Arial" w:hAnsi="Arial" w:cs="Arial"/>
+          <w:sz w:val="24"/>
+        </w:rPr>
+        <w:t xml:space="preserve"> ligadas nomeadamente o algoritmo de </w:t>
+      </w:r>
+      <w:proofErr w:type="spellStart"/>
+      <w:r>
+        <w:rPr>
+          <w:rFonts w:ascii="Arial" w:hAnsi="Arial" w:cs="Arial"/>
+          <w:sz w:val="24"/>
+        </w:rPr>
+        <w:t>Tarjan</w:t>
+      </w:r>
+      <w:proofErr w:type="spellEnd"/>
+      <w:r>
+        <w:rPr>
+          <w:rFonts w:ascii="Arial" w:hAnsi="Arial" w:cs="Arial"/>
+          <w:sz w:val="24"/>
+        </w:rPr>
+        <w:t xml:space="preserve"> le</w:t>
+      </w:r>
+      <w:r>
+        <w:rPr>
+          <w:rFonts w:ascii="Arial" w:hAnsi="Arial" w:cs="Arial"/>
           <w:sz w:val="24"/>
         </w:rPr>
         <w:t xml:space="preserve">cionado nas aulas. </w:t>
@@ -175,47 +170,35 @@
     </w:p>
     <w:p>
       <w:pPr>
-        <w:pStyle w:val="Normal"/>
         <w:jc w:val="both"/>
         <w:rPr>
           <w:rFonts w:ascii="Arial" w:hAnsi="Arial" w:cs="Arial"/>
-          <w:b/>
           <w:b/>
           <w:sz w:val="28"/>
           <w:u w:val="single"/>
         </w:rPr>
       </w:pPr>
-      <w:r>
-        <w:rPr>
-          <w:rFonts w:cs="Arial" w:ascii="Arial" w:hAnsi="Arial"/>
+    </w:p>
+    <w:p>
+      <w:pPr>
+        <w:rPr>
+          <w:rFonts w:ascii="Arial" w:hAnsi="Arial" w:cs="Arial"/>
           <w:b/>
           <w:sz w:val="28"/>
-          <w:u w:val="single"/>
-        </w:rPr>
-      </w:r>
-    </w:p>
-    <w:p>
-      <w:pPr>
-        <w:pStyle w:val="Normal"/>
-        <w:rPr>
-          <w:rFonts w:ascii="Arial" w:hAnsi="Arial" w:cs="Arial"/>
-          <w:b/>
+        </w:rPr>
+      </w:pPr>
+      <w:r>
+        <w:rPr>
+          <w:rFonts w:ascii="Arial" w:hAnsi="Arial" w:cs="Arial"/>
           <w:b/>
           <w:sz w:val="28"/>
         </w:rPr>
-      </w:pPr>
-      <w:r>
-        <w:rPr>
-          <w:rFonts w:cs="Arial" w:ascii="Arial" w:hAnsi="Arial"/>
-          <w:b/>
-          <w:sz w:val="28"/>
-        </w:rPr>
         <w:t xml:space="preserve"> </w:t>
       </w:r>
     </w:p>
     <w:p>
       <w:pPr>
-        <w:pStyle w:val="ListParagraph"/>
+        <w:pStyle w:val="PargrafodaLista"/>
         <w:numPr>
           <w:ilvl w:val="0"/>
           <w:numId w:val="1"/>
@@ -223,13 +206,12 @@
         <w:rPr>
           <w:rFonts w:ascii="Arial" w:hAnsi="Arial" w:cs="Arial"/>
           <w:b/>
-          <w:b/>
           <w:sz w:val="28"/>
         </w:rPr>
       </w:pPr>
       <w:r>
         <w:rPr>
-          <w:rFonts w:cs="Arial" w:ascii="Arial" w:hAnsi="Arial"/>
+          <w:rFonts w:ascii="Arial" w:hAnsi="Arial" w:cs="Arial"/>
           <w:b/>
           <w:sz w:val="28"/>
         </w:rPr>
@@ -238,18 +220,17 @@
     </w:p>
     <w:p>
       <w:pPr>
-        <w:pStyle w:val="ListParagraph"/>
+        <w:pStyle w:val="PargrafodaLista"/>
         <w:jc w:val="both"/>
         <w:rPr>
           <w:rFonts w:ascii="Arial" w:hAnsi="Arial" w:cs="Arial"/>
           <w:b/>
-          <w:b/>
           <w:sz w:val="28"/>
         </w:rPr>
       </w:pPr>
       <w:r>
         <w:rPr>
-          <w:rFonts w:cs="Arial" w:ascii="Arial" w:hAnsi="Arial"/>
+          <w:rFonts w:ascii="Arial" w:hAnsi="Arial" w:cs="Arial"/>
           <w:sz w:val="24"/>
         </w:rPr>
         <w:tab/>
@@ -258,7 +239,8 @@
     </w:p>
     <w:p>
       <w:pPr>
-        <w:pStyle w:val="ListParagraph"/>
+        <w:pStyle w:val="PargrafodaLista"/>
+        <w:ind w:firstLine="696"/>
         <w:jc w:val="both"/>
         <w:rPr>
           <w:rFonts w:ascii="Arial" w:hAnsi="Arial" w:cs="Arial"/>
@@ -267,7 +249,7 @@
       </w:pPr>
       <w:r>
         <w:rPr>
-          <w:rFonts w:cs="Arial" w:ascii="Arial" w:hAnsi="Arial"/>
+          <w:rFonts w:ascii="Arial" w:hAnsi="Arial" w:cs="Arial"/>
           <w:sz w:val="24"/>
         </w:rPr>
         <w:t>Neste grafo, os vértices(N) correspondem aos routers e as ligações entre eles(M) correspondem às arestas.</w:t>
@@ -275,7 +257,8 @@
     </w:p>
     <w:p>
       <w:pPr>
-        <w:pStyle w:val="ListParagraph"/>
+        <w:pStyle w:val="PargrafodaLista"/>
+        <w:ind w:firstLine="696"/>
         <w:jc w:val="both"/>
         <w:rPr>
           <w:rFonts w:ascii="Arial" w:hAnsi="Arial" w:cs="Arial"/>
@@ -284,36 +267,27 @@
       </w:pPr>
       <w:r>
         <w:rPr>
-          <w:rFonts w:cs="Arial" w:ascii="Arial" w:hAnsi="Arial"/>
-          <w:sz w:val="24"/>
-        </w:rPr>
-        <w:t xml:space="preserve">Começámos por criar uma lista de adjacência que contém toda a informação sobre a rede no grafo. </w:t>
-      </w:r>
-      <w:r>
-        <w:rPr>
-          <w:rFonts w:cs="Arial" w:ascii="Arial" w:hAnsi="Arial"/>
-          <w:sz w:val="24"/>
-        </w:rPr>
-        <w:t>De seguida, adicionámos cada uma das ligações entre routers da rede no mesmo grafo.</w:t>
-      </w:r>
-    </w:p>
-    <w:p>
-      <w:pPr>
-        <w:pStyle w:val="ListParagraph"/>
+          <w:rFonts w:ascii="Arial" w:hAnsi="Arial" w:cs="Arial"/>
+          <w:sz w:val="24"/>
+        </w:rPr>
+        <w:t>Começámos por criar uma lista de adjacência que contém toda a informação sobre a rede no grafo. De seguida, adicionámos cada uma das ligações entre routers da rede no mesmo grafo.</w:t>
+      </w:r>
+    </w:p>
+    <w:p>
+      <w:pPr>
+        <w:pStyle w:val="PargrafodaLista"/>
+        <w:ind w:firstLine="696"/>
         <w:jc w:val="both"/>
         <w:rPr>
           <w:rFonts w:ascii="Arial" w:hAnsi="Arial" w:cs="Arial"/>
           <w:sz w:val="24"/>
         </w:rPr>
       </w:pPr>
-      <w:r>
-        <w:rPr/>
-      </w:r>
-    </w:p>
-    <w:p>
-      <w:pPr>
-        <w:pStyle w:val="ListParagraph"/>
-        <w:ind w:hanging="0"/>
+    </w:p>
+    <w:p>
+      <w:pPr>
+        <w:pStyle w:val="PargrafodaLista"/>
+        <w:ind w:firstLine="696"/>
         <w:jc w:val="both"/>
         <w:rPr>
           <w:rFonts w:ascii="Arial" w:hAnsi="Arial" w:cs="Arial"/>
@@ -321,371 +295,540 @@
         </w:rPr>
       </w:pPr>
       <w:r>
-        <w:rPr/>
-      </w:r>
-    </w:p>
-    <w:p>
-      <w:pPr>
-        <w:pStyle w:val="ListParagraph"/>
+        <w:rPr>
+          <w:rFonts w:ascii="Arial" w:hAnsi="Arial" w:cs="Arial"/>
+          <w:sz w:val="24"/>
+        </w:rPr>
+        <w:t>Para resolver o primeiro ponto (determinar o número de sub-redes), utiliz</w:t>
+      </w:r>
+      <w:r>
+        <w:rPr>
+          <w:rFonts w:ascii="Arial" w:hAnsi="Arial" w:cs="Arial"/>
+          <w:sz w:val="24"/>
+        </w:rPr>
+        <w:t>ámos um algoritmo DFS recursivo (</w:t>
+      </w:r>
+      <w:proofErr w:type="spellStart"/>
+      <w:r>
+        <w:rPr>
+          <w:rFonts w:ascii="Arial" w:hAnsi="Arial" w:cs="Arial"/>
+          <w:b/>
+          <w:bCs/>
+          <w:sz w:val="24"/>
+        </w:rPr>
+        <w:t>NETWORKcompsligadas</w:t>
+      </w:r>
+      <w:proofErr w:type="spellEnd"/>
+      <w:r>
+        <w:rPr>
+          <w:rFonts w:ascii="Arial" w:hAnsi="Arial" w:cs="Arial"/>
+          <w:sz w:val="24"/>
+        </w:rPr>
+        <w:t>)</w:t>
+      </w:r>
+      <w:r>
+        <w:rPr>
+          <w:rFonts w:ascii="Arial" w:hAnsi="Arial" w:cs="Arial"/>
+          <w:sz w:val="24"/>
+        </w:rPr>
+        <w:t xml:space="preserve"> que por cada vez que atravessa a rede, descobre uma sub-rede e coloca no </w:t>
+      </w:r>
+      <w:proofErr w:type="spellStart"/>
+      <w:r>
+        <w:rPr>
+          <w:rFonts w:ascii="Arial" w:hAnsi="Arial" w:cs="Arial"/>
+          <w:sz w:val="24"/>
+        </w:rPr>
+        <w:t>array</w:t>
+      </w:r>
+      <w:proofErr w:type="spellEnd"/>
+      <w:r>
+        <w:rPr>
+          <w:rFonts w:ascii="Arial" w:hAnsi="Arial" w:cs="Arial"/>
+          <w:sz w:val="24"/>
+        </w:rPr>
+        <w:t xml:space="preserve"> </w:t>
+      </w:r>
+      <w:proofErr w:type="spellStart"/>
+      <w:r>
+        <w:rPr>
+          <w:rFonts w:ascii="Arial" w:hAnsi="Arial" w:cs="Arial"/>
+          <w:b/>
+          <w:bCs/>
+          <w:sz w:val="24"/>
+        </w:rPr>
+        <w:t>cc</w:t>
+      </w:r>
+      <w:proofErr w:type="spellEnd"/>
+      <w:r>
+        <w:rPr>
+          <w:rFonts w:ascii="Arial" w:hAnsi="Arial" w:cs="Arial"/>
+          <w:b/>
+          <w:bCs/>
+          <w:sz w:val="24"/>
+        </w:rPr>
+        <w:t xml:space="preserve"> </w:t>
+      </w:r>
+      <w:r>
+        <w:rPr>
+          <w:rFonts w:ascii="Arial" w:hAnsi="Arial" w:cs="Arial"/>
+          <w:sz w:val="24"/>
+        </w:rPr>
+        <w:t xml:space="preserve">(componentes conectadas), de tamanho N, a sub-rede a que cada vértice pertence. No final da função, retorna o número de </w:t>
+      </w:r>
+      <w:r>
+        <w:rPr>
+          <w:rFonts w:ascii="Arial" w:hAnsi="Arial" w:cs="Arial"/>
+          <w:sz w:val="24"/>
+        </w:rPr>
+        <w:t>sub-redes.</w:t>
+      </w:r>
+    </w:p>
+    <w:p>
+      <w:pPr>
+        <w:pStyle w:val="PargrafodaLista"/>
         <w:jc w:val="both"/>
-        <w:rPr/>
-      </w:pPr>
-      <w:r>
-        <w:rPr>
-          <w:rFonts w:cs="Arial" w:ascii="Arial" w:hAnsi="Arial"/>
+      </w:pPr>
+      <w:r>
+        <w:rPr>
+          <w:rFonts w:ascii="Arial" w:hAnsi="Arial" w:cs="Arial"/>
           <w:sz w:val="24"/>
         </w:rPr>
         <w:tab/>
-        <w:t>Para resolver o primeiro ponto (determinar o número de sub-redes</w:t>
-      </w:r>
-      <w:r>
-        <w:rPr>
-          <w:rFonts w:cs="Arial" w:ascii="Arial" w:hAnsi="Arial"/>
-          <w:sz w:val="24"/>
-        </w:rPr>
-        <w:t xml:space="preserve">), utilizámos um algoritmo DFS recursivo </w:t>
-      </w:r>
-      <w:r>
-        <w:rPr>
-          <w:rFonts w:cs="Arial" w:ascii="Arial" w:hAnsi="Arial"/>
-          <w:sz w:val="24"/>
-        </w:rPr>
+        <w:t xml:space="preserve">Para o segundo ponto (identificadores das sub-redes) é criado um </w:t>
+      </w:r>
+      <w:proofErr w:type="spellStart"/>
+      <w:r>
+        <w:rPr>
+          <w:rFonts w:ascii="Arial" w:hAnsi="Arial" w:cs="Arial"/>
+          <w:sz w:val="24"/>
+        </w:rPr>
+        <w:t>array</w:t>
+      </w:r>
+      <w:proofErr w:type="spellEnd"/>
+      <w:r>
+        <w:rPr>
+          <w:rFonts w:ascii="Arial" w:hAnsi="Arial" w:cs="Arial"/>
+          <w:sz w:val="24"/>
+        </w:rPr>
+        <w:t xml:space="preserve"> </w:t>
+      </w:r>
+      <w:r>
+        <w:rPr>
+          <w:rFonts w:ascii="Arial" w:hAnsi="Arial" w:cs="Arial"/>
+          <w:b/>
+          <w:bCs/>
+          <w:sz w:val="24"/>
+        </w:rPr>
+        <w:t>ids</w:t>
+      </w:r>
+      <w:r>
+        <w:rPr>
+          <w:rFonts w:ascii="Arial" w:hAnsi="Arial" w:cs="Arial"/>
+          <w:sz w:val="24"/>
+        </w:rPr>
+        <w:t xml:space="preserve"> que é preenchido pelos routers com maior identificador para cada componente conectada, que é posteriormente ordenada utilizando o </w:t>
+      </w:r>
+      <w:proofErr w:type="spellStart"/>
+      <w:r>
+        <w:rPr>
+          <w:rFonts w:ascii="Arial" w:hAnsi="Arial" w:cs="Arial"/>
+          <w:sz w:val="24"/>
+        </w:rPr>
+        <w:t>QuickSort</w:t>
+      </w:r>
+      <w:proofErr w:type="spellEnd"/>
+      <w:r>
+        <w:rPr>
+          <w:rFonts w:ascii="Arial" w:hAnsi="Arial" w:cs="Arial"/>
+          <w:sz w:val="24"/>
+        </w:rPr>
+        <w:t xml:space="preserve"> (da biblioteca </w:t>
+      </w:r>
+      <w:proofErr w:type="spellStart"/>
+      <w:r>
+        <w:rPr>
+          <w:rFonts w:ascii="Arial" w:hAnsi="Arial" w:cs="Arial"/>
+          <w:sz w:val="24"/>
+        </w:rPr>
+        <w:t>stdlib.h</w:t>
+      </w:r>
+      <w:proofErr w:type="spellEnd"/>
+      <w:r>
+        <w:rPr>
+          <w:rFonts w:ascii="Arial" w:hAnsi="Arial" w:cs="Arial"/>
+          <w:sz w:val="24"/>
+        </w:rPr>
+        <w:t>), esc</w:t>
+      </w:r>
+      <w:r>
+        <w:rPr>
+          <w:rFonts w:ascii="Arial" w:hAnsi="Arial" w:cs="Arial"/>
+          <w:sz w:val="24"/>
+        </w:rPr>
+        <w:t>olhido pela complexidade e pela pequena complexidade espacial (O(N) no pior caso).</w:t>
+      </w:r>
+    </w:p>
+    <w:p>
+      <w:pPr>
+        <w:pStyle w:val="PargrafodaLista"/>
+        <w:jc w:val="both"/>
+      </w:pPr>
+      <w:r>
+        <w:rPr>
+          <w:rFonts w:ascii="Arial" w:hAnsi="Arial" w:cs="Arial"/>
+          <w:sz w:val="24"/>
+        </w:rPr>
+        <w:tab/>
+        <w:t xml:space="preserve">Para o terceiro ponto (número de routers que desligados formam sub-redes), foi utilizado o Algoritmo de </w:t>
+      </w:r>
+      <w:proofErr w:type="spellStart"/>
+      <w:r>
+        <w:rPr>
+          <w:rFonts w:ascii="Arial" w:hAnsi="Arial" w:cs="Arial"/>
+          <w:sz w:val="24"/>
+        </w:rPr>
+        <w:t>Tarjan</w:t>
+      </w:r>
+      <w:proofErr w:type="spellEnd"/>
+      <w:r>
+        <w:rPr>
+          <w:rFonts w:ascii="Arial" w:hAnsi="Arial" w:cs="Arial"/>
+          <w:sz w:val="24"/>
+        </w:rPr>
+        <w:t xml:space="preserve">, que descobre os routers que quebram a rede e assinala-os no </w:t>
+      </w:r>
+      <w:proofErr w:type="spellStart"/>
+      <w:r>
+        <w:rPr>
+          <w:rFonts w:ascii="Arial" w:hAnsi="Arial" w:cs="Arial"/>
+          <w:sz w:val="24"/>
+        </w:rPr>
+        <w:t>array</w:t>
+      </w:r>
+      <w:proofErr w:type="spellEnd"/>
+      <w:r>
+        <w:rPr>
+          <w:rFonts w:ascii="Arial" w:hAnsi="Arial" w:cs="Arial"/>
+          <w:sz w:val="24"/>
+        </w:rPr>
+        <w:t xml:space="preserve"> </w:t>
+      </w:r>
+      <w:proofErr w:type="spellStart"/>
+      <w:r>
+        <w:rPr>
+          <w:rFonts w:ascii="Arial" w:hAnsi="Arial" w:cs="Arial"/>
+          <w:b/>
+          <w:bCs/>
+          <w:sz w:val="24"/>
+        </w:rPr>
+        <w:t>brknRouters</w:t>
+      </w:r>
+      <w:proofErr w:type="spellEnd"/>
+      <w:r>
+        <w:rPr>
+          <w:rFonts w:ascii="Arial" w:hAnsi="Arial" w:cs="Arial"/>
+          <w:sz w:val="24"/>
+        </w:rPr>
+        <w:t>, imprimindo de seguida a quantidade de routers partidos (</w:t>
+      </w:r>
+      <w:proofErr w:type="spellStart"/>
+      <w:r>
+        <w:rPr>
+          <w:rFonts w:ascii="Arial" w:hAnsi="Arial" w:cs="Arial"/>
+          <w:b/>
+          <w:bCs/>
+          <w:sz w:val="24"/>
+        </w:rPr>
+        <w:t>numbrokenrouters</w:t>
+      </w:r>
+      <w:proofErr w:type="spellEnd"/>
+      <w:r>
+        <w:rPr>
+          <w:rFonts w:ascii="Arial" w:hAnsi="Arial" w:cs="Arial"/>
+          <w:sz w:val="24"/>
+        </w:rPr>
+        <w:t xml:space="preserve">). A função conjuga o terceiro e o quarto pontos (número de routers da maior sub-rede resultante da remoção dos routers que quebram), ao utilizar de novo o </w:t>
+      </w:r>
+      <w:proofErr w:type="spellStart"/>
+      <w:r>
+        <w:rPr>
+          <w:rFonts w:ascii="Arial" w:hAnsi="Arial" w:cs="Arial"/>
+          <w:sz w:val="24"/>
+        </w:rPr>
+        <w:t>array</w:t>
+      </w:r>
+      <w:proofErr w:type="spellEnd"/>
+      <w:r>
+        <w:rPr>
+          <w:rFonts w:ascii="Arial" w:hAnsi="Arial" w:cs="Arial"/>
+          <w:sz w:val="24"/>
+        </w:rPr>
+        <w:t xml:space="preserve"> </w:t>
+      </w:r>
+      <w:proofErr w:type="spellStart"/>
+      <w:r>
+        <w:rPr>
+          <w:rFonts w:ascii="Arial" w:hAnsi="Arial" w:cs="Arial"/>
+          <w:b/>
+          <w:bCs/>
+          <w:sz w:val="24"/>
+        </w:rPr>
+        <w:t>cc</w:t>
+      </w:r>
+      <w:proofErr w:type="spellEnd"/>
+      <w:r>
+        <w:rPr>
+          <w:rFonts w:ascii="Arial" w:hAnsi="Arial" w:cs="Arial"/>
+          <w:sz w:val="24"/>
+        </w:rPr>
+        <w:t xml:space="preserve">, e colocando o valor 1 em todas as posições do </w:t>
+      </w:r>
+      <w:proofErr w:type="spellStart"/>
+      <w:r>
+        <w:rPr>
+          <w:rFonts w:ascii="Arial" w:hAnsi="Arial" w:cs="Arial"/>
+          <w:sz w:val="24"/>
+        </w:rPr>
+        <w:t>array</w:t>
+      </w:r>
+      <w:proofErr w:type="spellEnd"/>
+      <w:r>
+        <w:rPr>
+          <w:rFonts w:ascii="Arial" w:hAnsi="Arial" w:cs="Arial"/>
+          <w:sz w:val="24"/>
+        </w:rPr>
+        <w:t xml:space="preserve"> que simbolizam routers que quebram a rede. Esse </w:t>
+      </w:r>
+      <w:proofErr w:type="spellStart"/>
+      <w:r>
+        <w:rPr>
+          <w:rFonts w:ascii="Arial" w:hAnsi="Arial" w:cs="Arial"/>
+          <w:sz w:val="24"/>
+        </w:rPr>
+        <w:t>array</w:t>
+      </w:r>
+      <w:proofErr w:type="spellEnd"/>
+      <w:r>
+        <w:rPr>
+          <w:rFonts w:ascii="Arial" w:hAnsi="Arial" w:cs="Arial"/>
+          <w:sz w:val="24"/>
+        </w:rPr>
+        <w:t xml:space="preserve"> é usado na nova DFS </w:t>
+      </w:r>
+      <w:r>
+        <w:rPr>
+          <w:rFonts w:ascii="Arial" w:hAnsi="Arial" w:cs="Arial"/>
+          <w:sz w:val="24"/>
+        </w:rPr>
+        <w:lastRenderedPageBreak/>
         <w:t>(</w:t>
       </w:r>
-      <w:r>
-        <w:rPr>
-          <w:rFonts w:cs="Arial" w:ascii="Arial" w:hAnsi="Arial"/>
+      <w:proofErr w:type="spellStart"/>
+      <w:r>
+        <w:rPr>
+          <w:rFonts w:ascii="Arial" w:hAnsi="Arial" w:cs="Arial"/>
           <w:b/>
           <w:bCs/>
           <w:sz w:val="24"/>
         </w:rPr>
-        <w:t>NETWORKcompsligadas</w:t>
-      </w:r>
-      <w:r>
-        <w:rPr>
-          <w:rFonts w:cs="Arial" w:ascii="Arial" w:hAnsi="Arial"/>
-          <w:b w:val="false"/>
-          <w:bCs w:val="false"/>
-          <w:sz w:val="24"/>
-        </w:rPr>
-        <w:t>)</w:t>
-      </w:r>
-      <w:r>
-        <w:rPr>
-          <w:rFonts w:cs="Arial" w:ascii="Arial" w:hAnsi="Arial"/>
-          <w:sz w:val="24"/>
-        </w:rPr>
-        <w:t xml:space="preserve"> que por cada vez que atravessa </w:t>
-      </w:r>
-      <w:r>
-        <w:rPr>
-          <w:rFonts w:cs="Arial" w:ascii="Arial" w:hAnsi="Arial"/>
-          <w:sz w:val="24"/>
-        </w:rPr>
-        <w:t xml:space="preserve">a rede, descobre uma sub-rede e coloca no array </w:t>
-      </w:r>
-      <w:r>
-        <w:rPr>
-          <w:rFonts w:cs="Arial" w:ascii="Arial" w:hAnsi="Arial"/>
+        <w:t>NETWORKsubcompsligadas</w:t>
+      </w:r>
+      <w:proofErr w:type="spellEnd"/>
+      <w:r>
+        <w:rPr>
+          <w:rFonts w:ascii="Arial" w:hAnsi="Arial" w:cs="Arial"/>
+          <w:sz w:val="24"/>
+        </w:rPr>
+        <w:t>), que ao invés de começar a contar sub-redes do 0, começa a contar a partir de 2 (os routers que quebram</w:t>
+      </w:r>
+      <w:r>
+        <w:rPr>
+          <w:rFonts w:ascii="Arial" w:hAnsi="Arial" w:cs="Arial"/>
+          <w:sz w:val="24"/>
+        </w:rPr>
+        <w:t xml:space="preserve"> têm o valor 1)</w:t>
+      </w:r>
+      <w:r>
+        <w:rPr>
+          <w:rFonts w:ascii="Arial" w:hAnsi="Arial" w:cs="Arial"/>
+          <w:sz w:val="24"/>
+        </w:rPr>
+        <w:t>. É</w:t>
+      </w:r>
+      <w:r>
+        <w:rPr>
+          <w:rFonts w:ascii="Arial" w:hAnsi="Arial" w:cs="Arial"/>
+          <w:sz w:val="24"/>
+        </w:rPr>
+        <w:t xml:space="preserve"> chamada a função </w:t>
+      </w:r>
+      <w:proofErr w:type="spellStart"/>
+      <w:r>
+        <w:rPr>
+          <w:rFonts w:ascii="Arial" w:hAnsi="Arial" w:cs="Arial"/>
           <w:b/>
           <w:bCs/>
           <w:sz w:val="24"/>
         </w:rPr>
-        <w:t xml:space="preserve">cc </w:t>
-      </w:r>
-      <w:r>
-        <w:rPr>
-          <w:rFonts w:cs="Arial" w:ascii="Arial" w:hAnsi="Arial"/>
-          <w:b w:val="false"/>
-          <w:bCs w:val="false"/>
-          <w:sz w:val="24"/>
-        </w:rPr>
-        <w:t>(componentes conectadas), de tamanho N, a sub-rede a que cada vértice pertence. No final da função, retorna o número de sub-redes.</w:t>
-      </w:r>
-    </w:p>
-    <w:p>
-      <w:pPr>
-        <w:pStyle w:val="ListParagraph"/>
+        <w:t>HighestFrequency</w:t>
+      </w:r>
+      <w:proofErr w:type="spellEnd"/>
+      <w:r>
+        <w:rPr>
+          <w:rFonts w:ascii="Arial" w:hAnsi="Arial" w:cs="Arial"/>
+          <w:sz w:val="24"/>
+        </w:rPr>
+        <w:t xml:space="preserve">, que retorna </w:t>
+      </w:r>
+      <w:proofErr w:type="gramStart"/>
+      <w:r>
+        <w:rPr>
+          <w:rFonts w:ascii="Arial" w:hAnsi="Arial" w:cs="Arial"/>
+          <w:sz w:val="24"/>
+        </w:rPr>
+        <w:t>a</w:t>
+      </w:r>
+      <w:proofErr w:type="gramEnd"/>
+      <w:r>
+        <w:rPr>
+          <w:rFonts w:ascii="Arial" w:hAnsi="Arial" w:cs="Arial"/>
+          <w:sz w:val="24"/>
+        </w:rPr>
+        <w:t xml:space="preserve"> quantidade de vezes que o valor mais comum aparece num </w:t>
+      </w:r>
+      <w:proofErr w:type="spellStart"/>
+      <w:r>
+        <w:rPr>
+          <w:rFonts w:ascii="Arial" w:hAnsi="Arial" w:cs="Arial"/>
+          <w:sz w:val="24"/>
+        </w:rPr>
+        <w:t>array</w:t>
+      </w:r>
+      <w:proofErr w:type="spellEnd"/>
+      <w:r>
+        <w:rPr>
+          <w:rFonts w:ascii="Arial" w:hAnsi="Arial" w:cs="Arial"/>
+          <w:sz w:val="24"/>
+        </w:rPr>
+        <w:t>, e ignora estes pontos, começando só a contar a partir da sub-rede com valor 2, retornando assim a maior sub-rede.</w:t>
+      </w:r>
+    </w:p>
+    <w:p>
+      <w:pPr>
+        <w:pStyle w:val="PargrafodaLista"/>
         <w:jc w:val="both"/>
-        <w:rPr/>
-      </w:pPr>
-      <w:r>
-        <w:rPr>
-          <w:rFonts w:cs="Arial" w:ascii="Arial" w:hAnsi="Arial"/>
-          <w:b w:val="false"/>
-          <w:bCs w:val="false"/>
+      </w:pPr>
+      <w:r>
+        <w:rPr>
+          <w:rFonts w:ascii="Arial" w:hAnsi="Arial" w:cs="Arial"/>
           <w:sz w:val="24"/>
         </w:rPr>
         <w:tab/>
-        <w:t xml:space="preserve">Para o segundo ponto (identificadores das sub-redes) é criado um array </w:t>
-      </w:r>
-      <w:r>
-        <w:rPr>
-          <w:rFonts w:cs="Arial" w:ascii="Arial" w:hAnsi="Arial"/>
+        <w:t xml:space="preserve">No final </w:t>
+      </w:r>
+      <w:r>
+        <w:rPr>
+          <w:rFonts w:ascii="Arial" w:hAnsi="Arial" w:cs="Arial"/>
+          <w:sz w:val="24"/>
+        </w:rPr>
+        <w:t xml:space="preserve">do programa, o </w:t>
+      </w:r>
+      <w:proofErr w:type="spellStart"/>
+      <w:r>
+        <w:rPr>
+          <w:rFonts w:ascii="Arial" w:hAnsi="Arial" w:cs="Arial"/>
+          <w:sz w:val="24"/>
+        </w:rPr>
+        <w:t>array</w:t>
+      </w:r>
+      <w:proofErr w:type="spellEnd"/>
+      <w:r>
+        <w:rPr>
+          <w:rFonts w:ascii="Arial" w:hAnsi="Arial" w:cs="Arial"/>
+          <w:sz w:val="24"/>
+        </w:rPr>
+        <w:t xml:space="preserve"> </w:t>
+      </w:r>
+      <w:proofErr w:type="spellStart"/>
+      <w:r>
+        <w:rPr>
+          <w:rFonts w:ascii="Arial" w:hAnsi="Arial" w:cs="Arial"/>
           <w:b/>
           <w:bCs/>
           <w:sz w:val="24"/>
         </w:rPr>
-        <w:t>ids</w:t>
-      </w:r>
-      <w:r>
-        <w:rPr>
-          <w:rFonts w:cs="Arial" w:ascii="Arial" w:hAnsi="Arial"/>
-          <w:b w:val="false"/>
-          <w:bCs w:val="false"/>
-          <w:sz w:val="24"/>
-        </w:rPr>
-        <w:t xml:space="preserve"> que é preenchido pelos routers com maior identificador para cada componente conectada, que é posteriormente ordenada utilizando o QuickSort (da biblioteca stdlib.h), escolhido pela complexidade e </w:t>
-      </w:r>
-      <w:r>
-        <w:rPr>
-          <w:rFonts w:cs="Arial" w:ascii="Arial" w:hAnsi="Arial"/>
-          <w:b w:val="false"/>
-          <w:bCs w:val="false"/>
-          <w:sz w:val="24"/>
-        </w:rPr>
-        <w:t>pela pequena complexidade espacial (O(N) no pior caso).</w:t>
-      </w:r>
-    </w:p>
-    <w:p>
-      <w:pPr>
-        <w:pStyle w:val="ListParagraph"/>
-        <w:jc w:val="both"/>
-        <w:rPr/>
-      </w:pPr>
-      <w:r>
-        <w:rPr>
-          <w:rFonts w:cs="Arial" w:ascii="Arial" w:hAnsi="Arial"/>
-          <w:b w:val="false"/>
-          <w:bCs w:val="false"/>
-          <w:sz w:val="24"/>
-        </w:rPr>
-        <w:tab/>
-        <w:t xml:space="preserve">Para o terceiro ponto (número de routers que desligados formam sub-redes), foi utilizado o Algoritmo de Tarjan, que descobre os routers que quebram a rede e assinala-os no array </w:t>
-      </w:r>
-      <w:r>
-        <w:rPr>
-          <w:rFonts w:cs="Arial" w:ascii="Arial" w:hAnsi="Arial"/>
+        <w:t>cc</w:t>
+      </w:r>
+      <w:proofErr w:type="spellEnd"/>
+      <w:r>
+        <w:rPr>
+          <w:rFonts w:ascii="Arial" w:hAnsi="Arial" w:cs="Arial"/>
           <w:b/>
           <w:bCs/>
           <w:sz w:val="24"/>
         </w:rPr>
-        <w:t>brknRou</w:t>
-      </w:r>
-      <w:r>
-        <w:rPr>
-          <w:rFonts w:cs="Arial" w:ascii="Arial" w:hAnsi="Arial"/>
-          <w:b/>
-          <w:bCs/>
-          <w:sz w:val="24"/>
-        </w:rPr>
-        <w:t>ters</w:t>
-      </w:r>
-      <w:r>
-        <w:rPr>
-          <w:rFonts w:cs="Arial" w:ascii="Arial" w:hAnsi="Arial"/>
-          <w:b w:val="false"/>
-          <w:bCs w:val="false"/>
-          <w:sz w:val="24"/>
-        </w:rPr>
-        <w:t>, imprimindo de seguida a quantidade de routers partidos (</w:t>
-      </w:r>
-      <w:r>
-        <w:rPr>
-          <w:rFonts w:cs="Arial" w:ascii="Arial" w:hAnsi="Arial"/>
-          <w:b/>
-          <w:bCs/>
-          <w:sz w:val="24"/>
-        </w:rPr>
-        <w:t>numbrokenrouters</w:t>
-      </w:r>
-      <w:r>
-        <w:rPr>
-          <w:rFonts w:cs="Arial" w:ascii="Arial" w:hAnsi="Arial"/>
-          <w:b w:val="false"/>
-          <w:bCs w:val="false"/>
-          <w:sz w:val="24"/>
-        </w:rPr>
-        <w:t xml:space="preserve">). </w:t>
-      </w:r>
-      <w:r>
-        <w:rPr>
-          <w:rFonts w:cs="Arial" w:ascii="Arial" w:hAnsi="Arial"/>
-          <w:b w:val="false"/>
-          <w:bCs w:val="false"/>
-          <w:sz w:val="24"/>
-        </w:rPr>
-        <w:t xml:space="preserve">A função conjuga o terceiro e o quarto pontos (número de routers da maior sub-rede resultante da remoção dos routers que quebram), ao utilizar de novo o array </w:t>
-      </w:r>
-      <w:r>
-        <w:rPr>
-          <w:rFonts w:cs="Arial" w:ascii="Arial" w:hAnsi="Arial"/>
-          <w:b/>
-          <w:bCs/>
-          <w:sz w:val="24"/>
-        </w:rPr>
-        <w:t>cc</w:t>
-      </w:r>
-      <w:r>
-        <w:rPr>
-          <w:rFonts w:cs="Arial" w:ascii="Arial" w:hAnsi="Arial"/>
-          <w:b w:val="false"/>
-          <w:bCs w:val="false"/>
-          <w:sz w:val="24"/>
-        </w:rPr>
-        <w:t>, e colocando o valor 1 em todas as posições do array que simbolizam routers que quebram a rede. Esse array é usado na nova DFS (</w:t>
-      </w:r>
-      <w:r>
-        <w:rPr>
-          <w:rFonts w:cs="Arial" w:ascii="Arial" w:hAnsi="Arial"/>
-          <w:b/>
-          <w:bCs/>
-          <w:sz w:val="24"/>
-        </w:rPr>
-        <w:t>NETWORKsubcompsligadas</w:t>
-      </w:r>
-      <w:r>
-        <w:rPr>
-          <w:rFonts w:cs="Arial" w:ascii="Arial" w:hAnsi="Arial"/>
-          <w:b w:val="false"/>
-          <w:bCs w:val="false"/>
-          <w:sz w:val="24"/>
-        </w:rPr>
-        <w:t xml:space="preserve">), que ao invés de começar a contar sub-redes do 0, começa a contar a partir de 2 (os routers que quebram têm o valor 1), </w:t>
-      </w:r>
-      <w:r>
-        <w:rPr>
-          <w:rFonts w:cs="Arial" w:ascii="Arial" w:hAnsi="Arial"/>
-          <w:b w:val="false"/>
-          <w:bCs w:val="false"/>
-          <w:sz w:val="24"/>
-        </w:rPr>
-        <w:t xml:space="preserve">e é chamada a função </w:t>
-      </w:r>
-      <w:r>
-        <w:rPr>
-          <w:rFonts w:cs="Arial" w:ascii="Arial" w:hAnsi="Arial"/>
-          <w:b/>
-          <w:bCs/>
-          <w:sz w:val="24"/>
-        </w:rPr>
-        <w:t>HighestFrequency</w:t>
-      </w:r>
-      <w:r>
-        <w:rPr>
-          <w:rFonts w:cs="Arial" w:ascii="Arial" w:hAnsi="Arial"/>
-          <w:b w:val="false"/>
-          <w:bCs w:val="false"/>
-          <w:sz w:val="24"/>
-        </w:rPr>
-        <w:t>, que retorna a quantidade de vezes que o valor mais comum aparece num array, e ignora estes pontos, começando só a contar a partir da sub-rede com valor 2, retornando assim a maior sub-rede.</w:t>
-      </w:r>
-    </w:p>
-    <w:p>
-      <w:pPr>
-        <w:pStyle w:val="ListParagraph"/>
-        <w:jc w:val="both"/>
-        <w:rPr/>
-      </w:pPr>
-      <w:r>
-        <w:rPr>
-          <w:rFonts w:cs="Arial" w:ascii="Arial" w:hAnsi="Arial"/>
-          <w:b w:val="false"/>
-          <w:bCs w:val="false"/>
-          <w:sz w:val="24"/>
-        </w:rPr>
-        <w:tab/>
-        <w:t xml:space="preserve">No final do programa, o array </w:t>
-      </w:r>
-      <w:r>
-        <w:rPr>
-          <w:rFonts w:cs="Arial" w:ascii="Arial" w:hAnsi="Arial"/>
-          <w:b/>
-          <w:bCs/>
-          <w:sz w:val="24"/>
-        </w:rPr>
-        <w:t xml:space="preserve">cc </w:t>
-      </w:r>
-      <w:r>
-        <w:rPr>
-          <w:rFonts w:cs="Arial" w:ascii="Arial" w:hAnsi="Arial"/>
-          <w:b w:val="false"/>
-          <w:bCs w:val="false"/>
-          <w:sz w:val="24"/>
-        </w:rPr>
-        <w:t xml:space="preserve">é libertado de memória, em conjunto </w:t>
-      </w:r>
-    </w:p>
-    <w:p>
-      <w:pPr>
-        <w:pStyle w:val="ListParagraph"/>
-        <w:jc w:val="left"/>
-        <w:rPr>
-          <w:rFonts w:ascii="Arial" w:hAnsi="Arial" w:cs="Arial"/>
-          <w:sz w:val="24"/>
-        </w:rPr>
-      </w:pPr>
-      <w:r>
-        <w:rPr>
-          <w:rFonts w:cs="Arial" w:ascii="Arial" w:hAnsi="Arial"/>
-          <w:sz w:val="24"/>
-        </w:rPr>
-      </w:r>
-    </w:p>
-    <w:p>
-      <w:pPr>
-        <w:pStyle w:val="Normal"/>
+        <w:t xml:space="preserve"> </w:t>
+      </w:r>
+      <w:r>
+        <w:rPr>
+          <w:rFonts w:ascii="Arial" w:hAnsi="Arial" w:cs="Arial"/>
+          <w:sz w:val="24"/>
+        </w:rPr>
+        <w:t>é libertado de memória, em conjunto</w:t>
+      </w:r>
+      <w:r>
+        <w:rPr>
+          <w:rFonts w:ascii="Arial" w:hAnsi="Arial" w:cs="Arial"/>
+          <w:sz w:val="24"/>
+        </w:rPr>
+        <w:t>.</w:t>
+      </w:r>
+    </w:p>
+    <w:p>
+      <w:pPr>
+        <w:pStyle w:val="PargrafodaLista"/>
+        <w:rPr>
+          <w:rFonts w:ascii="Arial" w:hAnsi="Arial" w:cs="Arial"/>
+          <w:sz w:val="24"/>
+        </w:rPr>
+      </w:pPr>
+    </w:p>
+    <w:p>
+      <w:pPr>
         <w:ind w:left="360" w:firstLine="348"/>
-        <w:jc w:val="left"/>
-        <w:rPr>
-          <w:rFonts w:ascii="Arial" w:hAnsi="Arial" w:cs="Arial"/>
-          <w:sz w:val="24"/>
-        </w:rPr>
-      </w:pPr>
-      <w:r>
-        <w:rPr>
-          <w:rFonts w:cs="Arial" w:ascii="Arial" w:hAnsi="Arial"/>
-          <w:sz w:val="24"/>
-        </w:rPr>
-      </w:r>
-    </w:p>
-    <w:p>
-      <w:pPr>
-        <w:pStyle w:val="ListParagraph"/>
-        <w:jc w:val="left"/>
-        <w:rPr>
-          <w:rFonts w:ascii="Arial" w:hAnsi="Arial" w:cs="Arial"/>
-          <w:b/>
+        <w:rPr>
+          <w:rFonts w:ascii="Arial" w:hAnsi="Arial" w:cs="Arial"/>
+          <w:sz w:val="24"/>
+        </w:rPr>
+      </w:pPr>
+    </w:p>
+    <w:p>
+      <w:pPr>
+        <w:pStyle w:val="PargrafodaLista"/>
+        <w:rPr>
+          <w:rFonts w:ascii="Arial" w:hAnsi="Arial" w:cs="Arial"/>
           <w:b/>
           <w:sz w:val="28"/>
         </w:rPr>
       </w:pPr>
-      <w:r>
-        <w:rPr>
-          <w:rFonts w:cs="Arial" w:ascii="Arial" w:hAnsi="Arial"/>
-          <w:b/>
-          <w:sz w:val="28"/>
-        </w:rPr>
-      </w:r>
-    </w:p>
-    <w:p>
-      <w:pPr>
-        <w:pStyle w:val="ListParagraph"/>
+    </w:p>
+    <w:p>
+      <w:pPr>
+        <w:pStyle w:val="PargrafodaLista"/>
         <w:numPr>
           <w:ilvl w:val="0"/>
           <w:numId w:val="1"/>
         </w:numPr>
-        <w:jc w:val="left"/>
-        <w:rPr>
-          <w:rFonts w:ascii="Arial" w:hAnsi="Arial" w:cs="Arial"/>
-          <w:b/>
+        <w:rPr>
+          <w:rFonts w:ascii="Arial" w:hAnsi="Arial" w:cs="Arial"/>
           <w:b/>
           <w:sz w:val="28"/>
         </w:rPr>
       </w:pPr>
       <w:r>
         <w:rPr>
-          <w:rFonts w:cs="Arial" w:ascii="Arial" w:hAnsi="Arial"/>
+          <w:rFonts w:ascii="Arial" w:hAnsi="Arial" w:cs="Arial"/>
           <w:b/>
           <w:sz w:val="28"/>
         </w:rPr>
@@ -694,38 +837,69 @@
     </w:p>
     <w:p>
       <w:pPr>
-        <w:pStyle w:val="ListParagraph"/>
-        <w:rPr>
-          <w:rFonts w:ascii="Arial" w:hAnsi="Arial" w:cs="Arial"/>
-          <w:sz w:val="24"/>
-        </w:rPr>
-      </w:pPr>
-      <w:r>
-        <w:rPr>
-          <w:rFonts w:cs="Arial" w:ascii="Arial" w:hAnsi="Arial"/>
-          <w:sz w:val="24"/>
-        </w:rPr>
-        <w:t>Em relação à análise teórica do nosso algoritmo, mais concretamente relacionado com a execução de cada ciclo, tendo em conta que V é o número de vértices de um grafo (neste caso o número de routers) e E o número de arestas de um grafo (neste caso o número de ligações temporais entre elas), temos:</w:t>
-      </w:r>
-    </w:p>
-    <w:p>
-      <w:pPr>
-        <w:pStyle w:val="ListParagraph"/>
-        <w:rPr>
-          <w:rFonts w:ascii="Arial" w:hAnsi="Arial" w:cs="Arial"/>
-          <w:sz w:val="24"/>
-        </w:rPr>
-      </w:pPr>
-      <w:r>
-        <w:rPr>
-          <w:rFonts w:cs="Arial" w:ascii="Arial" w:hAnsi="Arial"/>
-          <w:sz w:val="24"/>
-        </w:rPr>
-      </w:r>
-    </w:p>
-    <w:p>
-      <w:pPr>
-        <w:pStyle w:val="ListParagraph"/>
+        <w:pStyle w:val="PargrafodaLista"/>
+        <w:rPr>
+          <w:rFonts w:ascii="Arial" w:hAnsi="Arial" w:cs="Arial"/>
+          <w:sz w:val="24"/>
+        </w:rPr>
+      </w:pPr>
+      <w:r>
+        <w:rPr>
+          <w:rFonts w:ascii="Arial" w:hAnsi="Arial" w:cs="Arial"/>
+          <w:sz w:val="24"/>
+        </w:rPr>
+        <w:t>Em relação à análise teórica do nosso algoritmo, mais concretamente relacionado com a execução de cada ciclo, tendo em conta que V é o número de vértices de um grafo (neste cas</w:t>
+      </w:r>
+      <w:r>
+        <w:rPr>
+          <w:rFonts w:ascii="Arial" w:hAnsi="Arial" w:cs="Arial"/>
+          <w:sz w:val="24"/>
+        </w:rPr>
+        <w:t>o o número de routers) e</w:t>
+      </w:r>
+      <w:r>
+        <w:rPr>
+          <w:rFonts w:ascii="Arial" w:hAnsi="Arial" w:cs="Arial"/>
+          <w:sz w:val="24"/>
+        </w:rPr>
+        <w:t xml:space="preserve"> </w:t>
+      </w:r>
+      <w:proofErr w:type="spellStart"/>
+      <w:r>
+        <w:rPr>
+          <w:rFonts w:ascii="Arial" w:hAnsi="Arial" w:cs="Arial"/>
+          <w:sz w:val="24"/>
+        </w:rPr>
+        <w:t>E</w:t>
+      </w:r>
+      <w:proofErr w:type="spellEnd"/>
+      <w:r>
+        <w:rPr>
+          <w:rFonts w:ascii="Arial" w:hAnsi="Arial" w:cs="Arial"/>
+          <w:sz w:val="24"/>
+        </w:rPr>
+        <w:t xml:space="preserve"> é</w:t>
+      </w:r>
+      <w:r>
+        <w:rPr>
+          <w:rFonts w:ascii="Arial" w:hAnsi="Arial" w:cs="Arial"/>
+          <w:sz w:val="24"/>
+        </w:rPr>
+        <w:t xml:space="preserve"> o número de arestas de um grafo (neste caso o número de ligações temporais entre elas), temos:</w:t>
+      </w:r>
+    </w:p>
+    <w:p>
+      <w:pPr>
+        <w:pStyle w:val="PargrafodaLista"/>
+        <w:rPr>
+          <w:rFonts w:ascii="Arial" w:hAnsi="Arial" w:cs="Arial"/>
+          <w:sz w:val="24"/>
+        </w:rPr>
+      </w:pPr>
+    </w:p>
+    <w:p>
+      <w:pPr>
+        <w:pStyle w:val="PargrafodaLista"/>
         <w:numPr>
           <w:ilvl w:val="0"/>
           <w:numId w:val="3"/>
@@ -737,7 +911,7 @@
       </w:pPr>
       <w:r>
         <w:rPr>
-          <w:rFonts w:cs="Arial" w:ascii="Arial" w:hAnsi="Arial"/>
+          <w:rFonts w:ascii="Arial" w:hAnsi="Arial" w:cs="Arial"/>
           <w:sz w:val="24"/>
         </w:rPr>
         <w:t>Inicialização do grafo: O(V);</w:t>
@@ -745,7 +919,7 @@
     </w:p>
     <w:p>
       <w:pPr>
-        <w:pStyle w:val="ListParagraph"/>
+        <w:pStyle w:val="PargrafodaLista"/>
         <w:numPr>
           <w:ilvl w:val="0"/>
           <w:numId w:val="3"/>
@@ -757,15 +931,31 @@
       </w:pPr>
       <w:r>
         <w:rPr>
-          <w:rFonts w:cs="Arial" w:ascii="Arial" w:hAnsi="Arial"/>
-          <w:sz w:val="24"/>
-        </w:rPr>
-        <w:t>Inserção de um arco: O(1);</w:t>
-      </w:r>
-    </w:p>
-    <w:p>
-      <w:pPr>
-        <w:pStyle w:val="ListParagraph"/>
+          <w:rFonts w:ascii="Arial" w:hAnsi="Arial" w:cs="Arial"/>
+          <w:sz w:val="24"/>
+        </w:rPr>
+        <w:t xml:space="preserve">Inserção de um arco: </w:t>
+      </w:r>
+      <w:proofErr w:type="gramStart"/>
+      <w:r>
+        <w:rPr>
+          <w:rFonts w:ascii="Arial" w:hAnsi="Arial" w:cs="Arial"/>
+          <w:sz w:val="24"/>
+        </w:rPr>
+        <w:t>O(</w:t>
+      </w:r>
+      <w:proofErr w:type="gramEnd"/>
+      <w:r>
+        <w:rPr>
+          <w:rFonts w:ascii="Arial" w:hAnsi="Arial" w:cs="Arial"/>
+          <w:sz w:val="24"/>
+        </w:rPr>
+        <w:t>1);</w:t>
+      </w:r>
+    </w:p>
+    <w:p>
+      <w:pPr>
+        <w:pStyle w:val="PargrafodaLista"/>
         <w:numPr>
           <w:ilvl w:val="0"/>
           <w:numId w:val="3"/>
@@ -777,7 +967,7 @@
       </w:pPr>
       <w:r>
         <w:rPr>
-          <w:rFonts w:cs="Arial" w:ascii="Arial" w:hAnsi="Arial"/>
+          <w:rFonts w:ascii="Arial" w:hAnsi="Arial" w:cs="Arial"/>
           <w:sz w:val="24"/>
         </w:rPr>
         <w:t>Remoção de um arco: O(V);</w:t>
@@ -785,7 +975,7 @@
     </w:p>
     <w:p>
       <w:pPr>
-        <w:pStyle w:val="ListParagraph"/>
+        <w:pStyle w:val="PargrafodaLista"/>
         <w:numPr>
           <w:ilvl w:val="0"/>
           <w:numId w:val="3"/>
@@ -797,74 +987,79 @@
       </w:pPr>
       <w:r>
         <w:rPr>
-          <w:rFonts w:cs="Arial" w:ascii="Arial" w:hAnsi="Arial"/>
-          <w:sz w:val="24"/>
-        </w:rPr>
-        <w:t>DFS: O(V + E);</w:t>
-      </w:r>
-    </w:p>
-    <w:p>
-      <w:pPr>
-        <w:pStyle w:val="ListParagraph"/>
+          <w:rFonts w:ascii="Arial" w:hAnsi="Arial" w:cs="Arial"/>
+          <w:sz w:val="24"/>
+        </w:rPr>
+        <w:t xml:space="preserve">DFS: </w:t>
+      </w:r>
+      <w:proofErr w:type="gramStart"/>
+      <w:r>
+        <w:rPr>
+          <w:rFonts w:ascii="Arial" w:hAnsi="Arial" w:cs="Arial"/>
+          <w:sz w:val="24"/>
+        </w:rPr>
+        <w:t>O(</w:t>
+      </w:r>
+      <w:proofErr w:type="gramEnd"/>
+      <w:r>
+        <w:rPr>
+          <w:rFonts w:ascii="Arial" w:hAnsi="Arial" w:cs="Arial"/>
+          <w:sz w:val="24"/>
+        </w:rPr>
+        <w:t>V + E);</w:t>
+      </w:r>
+    </w:p>
+    <w:p>
+      <w:pPr>
+        <w:pStyle w:val="PargrafodaLista"/>
         <w:numPr>
           <w:ilvl w:val="0"/>
           <w:numId w:val="3"/>
         </w:numPr>
-        <w:rPr/>
-      </w:pPr>
-      <w:r>
-        <w:rPr>
-          <w:rFonts w:cs="Arial" w:ascii="Arial" w:hAnsi="Arial"/>
-          <w:sz w:val="24"/>
-        </w:rPr>
-        <w:t>Algoritmo QuickSort: O(</w:t>
-      </w:r>
-      <w:r>
-        <w:rPr>
-          <w:rFonts w:cs="Arial" w:ascii="Arial" w:hAnsi="Arial"/>
-          <w:sz w:val="24"/>
-        </w:rPr>
-        <w:t xml:space="preserve">V </w:t>
-      </w:r>
-      <w:r>
-        <w:rPr>
-          <w:rFonts w:cs="Arial" w:ascii="Arial" w:hAnsi="Arial"/>
-          <w:sz w:val="24"/>
-        </w:rPr>
-        <w:t>l</w:t>
-      </w:r>
-      <w:r>
-        <w:rPr>
-          <w:rFonts w:cs="Arial" w:ascii="Arial" w:hAnsi="Arial"/>
-          <w:sz w:val="24"/>
-        </w:rPr>
-        <w:t>o</w:t>
-      </w:r>
-      <w:r>
-        <w:rPr>
-          <w:rFonts w:cs="Arial" w:ascii="Arial" w:hAnsi="Arial"/>
-          <w:sz w:val="24"/>
-        </w:rPr>
-        <w:t xml:space="preserve">g </w:t>
-      </w:r>
-      <w:r>
-        <w:rPr>
-          <w:rFonts w:cs="Arial" w:ascii="Arial" w:hAnsi="Arial"/>
-          <w:sz w:val="24"/>
-        </w:rPr>
-        <w:t>V</w:t>
-      </w:r>
-      <w:r>
-        <w:rPr>
-          <w:rFonts w:cs="Arial" w:ascii="Arial" w:hAnsi="Arial"/>
-          <w:sz w:val="24"/>
-        </w:rPr>
-        <w:t>);</w:t>
-      </w:r>
-    </w:p>
-    <w:p>
-      <w:pPr>
-        <w:pStyle w:val="ListParagraph"/>
+      </w:pPr>
+      <w:r>
+        <w:rPr>
+          <w:rFonts w:ascii="Arial" w:hAnsi="Arial" w:cs="Arial"/>
+          <w:sz w:val="24"/>
+        </w:rPr>
+        <w:t xml:space="preserve">Algoritmo </w:t>
+      </w:r>
+      <w:proofErr w:type="spellStart"/>
+      <w:r>
+        <w:rPr>
+          <w:rFonts w:ascii="Arial" w:hAnsi="Arial" w:cs="Arial"/>
+          <w:sz w:val="24"/>
+        </w:rPr>
+        <w:t>QuickSort</w:t>
+      </w:r>
+      <w:proofErr w:type="spellEnd"/>
+      <w:r>
+        <w:rPr>
+          <w:rFonts w:ascii="Arial" w:hAnsi="Arial" w:cs="Arial"/>
+          <w:sz w:val="24"/>
+        </w:rPr>
+        <w:t xml:space="preserve">: </w:t>
+      </w:r>
+      <w:proofErr w:type="gramStart"/>
+      <w:r>
+        <w:rPr>
+          <w:rFonts w:ascii="Arial" w:hAnsi="Arial" w:cs="Arial"/>
+          <w:sz w:val="24"/>
+        </w:rPr>
+        <w:t>O(</w:t>
+      </w:r>
+      <w:proofErr w:type="gramEnd"/>
+      <w:r>
+        <w:rPr>
+          <w:rFonts w:ascii="Arial" w:hAnsi="Arial" w:cs="Arial"/>
+          <w:sz w:val="24"/>
+        </w:rPr>
+        <w:t>V log V);</w:t>
+      </w:r>
+    </w:p>
+    <w:p>
+      <w:pPr>
+        <w:pStyle w:val="PargrafodaLista"/>
         <w:numPr>
           <w:ilvl w:val="0"/>
           <w:numId w:val="3"/>
@@ -876,56 +1071,102 @@
       </w:pPr>
       <w:r>
         <w:rPr>
-          <w:rFonts w:cs="Arial" w:ascii="Arial" w:hAnsi="Arial"/>
-          <w:sz w:val="24"/>
-        </w:rPr>
-        <w:t>Algoritmo Tarjan: O(V + E);</w:t>
-      </w:r>
-    </w:p>
-    <w:p>
-      <w:pPr>
-        <w:pStyle w:val="Normal"/>
-        <w:ind w:left="708" w:hanging="0"/>
-        <w:rPr/>
-      </w:pPr>
-      <w:r>
-        <w:rPr>
-          <w:rFonts w:cs="Arial" w:ascii="Arial" w:hAnsi="Arial"/>
-          <w:sz w:val="24"/>
-        </w:rPr>
-        <w:t xml:space="preserve">Logo, a complexidade final do nosso algoritmo é de O(V </w:t>
-      </w:r>
-      <w:bookmarkStart w:id="0" w:name="_GoBack"/>
-      <w:bookmarkEnd w:id="0"/>
-      <w:r>
-        <w:rPr>
-          <w:rFonts w:cs="Arial" w:ascii="Arial" w:hAnsi="Arial"/>
-          <w:sz w:val="24"/>
-        </w:rPr>
-        <w:t>lgV).</w:t>
-      </w:r>
-    </w:p>
-    <w:p>
-      <w:pPr>
-        <w:pStyle w:val="ListParagraph"/>
-        <w:ind w:left="1440" w:hanging="0"/>
+          <w:rFonts w:ascii="Arial" w:hAnsi="Arial" w:cs="Arial"/>
+          <w:sz w:val="24"/>
+        </w:rPr>
+        <w:t xml:space="preserve">Algoritmo </w:t>
+      </w:r>
+      <w:proofErr w:type="spellStart"/>
+      <w:r>
+        <w:rPr>
+          <w:rFonts w:ascii="Arial" w:hAnsi="Arial" w:cs="Arial"/>
+          <w:sz w:val="24"/>
+        </w:rPr>
+        <w:t>Tarjan</w:t>
+      </w:r>
+      <w:proofErr w:type="spellEnd"/>
+      <w:r>
+        <w:rPr>
+          <w:rFonts w:ascii="Arial" w:hAnsi="Arial" w:cs="Arial"/>
+          <w:sz w:val="24"/>
+        </w:rPr>
+        <w:t xml:space="preserve">: </w:t>
+      </w:r>
+      <w:proofErr w:type="gramStart"/>
+      <w:r>
+        <w:rPr>
+          <w:rFonts w:ascii="Arial" w:hAnsi="Arial" w:cs="Arial"/>
+          <w:sz w:val="24"/>
+        </w:rPr>
+        <w:t>O(</w:t>
+      </w:r>
+      <w:proofErr w:type="gramEnd"/>
+      <w:r>
+        <w:rPr>
+          <w:rFonts w:ascii="Arial" w:hAnsi="Arial" w:cs="Arial"/>
+          <w:sz w:val="24"/>
+        </w:rPr>
+        <w:t>V + E);</w:t>
+      </w:r>
+    </w:p>
+    <w:p>
+      <w:pPr>
+        <w:ind w:left="708"/>
+      </w:pPr>
+      <w:r>
+        <w:rPr>
+          <w:rFonts w:ascii="Arial" w:hAnsi="Arial" w:cs="Arial"/>
+          <w:sz w:val="24"/>
+        </w:rPr>
+        <w:t xml:space="preserve">Logo, a complexidade final do nosso algoritmo é de </w:t>
+      </w:r>
+      <w:proofErr w:type="gramStart"/>
+      <w:r>
+        <w:rPr>
+          <w:rFonts w:ascii="Arial" w:hAnsi="Arial" w:cs="Arial"/>
+          <w:sz w:val="24"/>
+        </w:rPr>
+        <w:t>O(</w:t>
+      </w:r>
+      <w:proofErr w:type="gramEnd"/>
+      <w:r>
+        <w:rPr>
+          <w:rFonts w:ascii="Arial" w:hAnsi="Arial" w:cs="Arial"/>
+          <w:sz w:val="24"/>
+        </w:rPr>
+        <w:t xml:space="preserve">V </w:t>
+      </w:r>
+      <w:proofErr w:type="spellStart"/>
+      <w:r>
+        <w:rPr>
+          <w:rFonts w:ascii="Arial" w:hAnsi="Arial" w:cs="Arial"/>
+          <w:sz w:val="24"/>
+        </w:rPr>
+        <w:t>lgV</w:t>
+      </w:r>
+      <w:proofErr w:type="spellEnd"/>
+      <w:r>
+        <w:rPr>
+          <w:rFonts w:ascii="Arial" w:hAnsi="Arial" w:cs="Arial"/>
+          <w:sz w:val="24"/>
+        </w:rPr>
+        <w:t>).</w:t>
+      </w:r>
+    </w:p>
+    <w:p>
+      <w:pPr>
+        <w:pStyle w:val="PargrafodaLista"/>
+        <w:ind w:left="1440"/>
         <w:rPr>
           <w:rFonts w:ascii="Arial" w:hAnsi="Arial" w:cs="Arial"/>
           <w:sz w:val="24"/>
           <w:u w:val="single"/>
         </w:rPr>
       </w:pPr>
-      <w:r>
-        <w:rPr>
-          <w:rFonts w:cs="Arial" w:ascii="Arial" w:hAnsi="Arial"/>
-          <w:sz w:val="24"/>
-          <w:u w:val="single"/>
-        </w:rPr>
-      </w:r>
-    </w:p>
-    <w:p>
-      <w:pPr>
-        <w:pStyle w:val="ListParagraph"/>
+    </w:p>
+    <w:p>
+      <w:pPr>
+        <w:pStyle w:val="PargrafodaLista"/>
         <w:numPr>
           <w:ilvl w:val="0"/>
           <w:numId w:val="1"/>
@@ -933,13 +1174,12 @@
         <w:rPr>
           <w:rFonts w:ascii="Arial" w:hAnsi="Arial" w:cs="Arial"/>
           <w:b/>
-          <w:b/>
           <w:sz w:val="28"/>
         </w:rPr>
       </w:pPr>
       <w:r>
         <w:rPr>
-          <w:rFonts w:cs="Arial" w:ascii="Arial" w:hAnsi="Arial"/>
+          <w:rFonts w:ascii="Arial" w:hAnsi="Arial" w:cs="Arial"/>
           <w:b/>
           <w:sz w:val="28"/>
         </w:rPr>
@@ -948,25 +1188,17 @@
     </w:p>
     <w:p>
       <w:pPr>
-        <w:pStyle w:val="ListParagraph"/>
-        <w:rPr>
-          <w:rFonts w:ascii="Arial" w:hAnsi="Arial" w:cs="Arial"/>
-          <w:b/>
+        <w:pStyle w:val="PargrafodaLista"/>
+        <w:rPr>
+          <w:rFonts w:ascii="Arial" w:hAnsi="Arial" w:cs="Arial"/>
           <w:b/>
           <w:sz w:val="28"/>
         </w:rPr>
       </w:pPr>
-      <w:r>
-        <w:rPr>
-          <w:rFonts w:cs="Arial" w:ascii="Arial" w:hAnsi="Arial"/>
-          <w:b/>
-          <w:sz w:val="28"/>
-        </w:rPr>
-      </w:r>
-    </w:p>
-    <w:p>
-      <w:pPr>
-        <w:pStyle w:val="ListParagraph"/>
+    </w:p>
+    <w:p>
+      <w:pPr>
+        <w:pStyle w:val="PargrafodaLista"/>
         <w:numPr>
           <w:ilvl w:val="0"/>
           <w:numId w:val="1"/>
@@ -974,13 +1206,12 @@
         <w:rPr>
           <w:rFonts w:ascii="Arial" w:hAnsi="Arial" w:cs="Arial"/>
           <w:b/>
-          <w:b/>
           <w:sz w:val="28"/>
         </w:rPr>
       </w:pPr>
       <w:r>
         <w:rPr>
-          <w:rFonts w:cs="Arial" w:ascii="Arial" w:hAnsi="Arial"/>
+          <w:rFonts w:ascii="Arial" w:hAnsi="Arial" w:cs="Arial"/>
           <w:b/>
           <w:sz w:val="28"/>
         </w:rPr>
@@ -989,10 +1220,9 @@
     </w:p>
     <w:p>
       <w:pPr>
-        <w:pStyle w:val="ListParagraph"/>
-        <w:rPr>
-          <w:rFonts w:ascii="Arial" w:hAnsi="Arial" w:eastAsia="Times New Roman" w:cs="Arial"/>
-          <w:b/>
+        <w:pStyle w:val="PargrafodaLista"/>
+        <w:rPr>
+          <w:rFonts w:ascii="Arial" w:eastAsia="Times New Roman" w:hAnsi="Arial" w:cs="Arial"/>
           <w:b/>
           <w:bCs/>
           <w:color w:val="444444"/>
@@ -1001,21 +1231,10 @@
           <w:lang w:val="en-GB" w:eastAsia="pt-PT"/>
         </w:rPr>
       </w:pPr>
-      <w:r>
-        <w:rPr>
-          <w:rFonts w:eastAsia="Times New Roman" w:cs="Arial" w:ascii="Arial" w:hAnsi="Arial"/>
-          <w:b/>
-          <w:bCs/>
-          <w:color w:val="444444"/>
-          <w:sz w:val="20"/>
-          <w:szCs w:val="20"/>
-          <w:lang w:val="en-GB" w:eastAsia="pt-PT"/>
-        </w:rPr>
-      </w:r>
-    </w:p>
-    <w:p>
-      <w:pPr>
-        <w:pStyle w:val="ListParagraph"/>
+    </w:p>
+    <w:p>
+      <w:pPr>
+        <w:pStyle w:val="PargrafodaLista"/>
         <w:numPr>
           <w:ilvl w:val="0"/>
           <w:numId w:val="2"/>
@@ -1023,14 +1242,13 @@
         <w:rPr>
           <w:rFonts w:ascii="Arial" w:hAnsi="Arial" w:cs="Arial"/>
           <w:b/>
-          <w:b/>
           <w:sz w:val="32"/>
           <w:lang w:val="en-GB"/>
         </w:rPr>
       </w:pPr>
       <w:r>
         <w:rPr>
-          <w:rFonts w:eastAsia="Times New Roman" w:cs="Arial" w:ascii="Arial" w:hAnsi="Arial"/>
+          <w:rFonts w:ascii="Arial" w:eastAsia="Times New Roman" w:hAnsi="Arial" w:cs="Arial"/>
           <w:b/>
           <w:bCs/>
           <w:szCs w:val="20"/>
@@ -1040,52 +1258,126 @@
       </w:r>
       <w:r>
         <w:rPr>
-          <w:rFonts w:eastAsia="Times New Roman" w:cs="Arial" w:ascii="Arial" w:hAnsi="Arial"/>
+          <w:rFonts w:ascii="Arial" w:eastAsia="Times New Roman" w:hAnsi="Arial" w:cs="Arial"/>
           <w:szCs w:val="20"/>
           <w:lang w:val="en-GB" w:eastAsia="pt-PT"/>
         </w:rPr>
-        <w:t>Thomas H. Cormen, Charles E. Leiserson, Ronald L. Rivest and Clifford Stein September 2009 ISBN-10: 0-262-53305-7; ISBN-13: 978-0-262-53305-8</w:t>
-      </w:r>
-    </w:p>
-    <w:p>
-      <w:pPr>
-        <w:pStyle w:val="ListParagraph"/>
+        <w:t xml:space="preserve">Thomas H. </w:t>
+      </w:r>
+      <w:proofErr w:type="spellStart"/>
+      <w:r>
+        <w:rPr>
+          <w:rFonts w:ascii="Arial" w:eastAsia="Times New Roman" w:hAnsi="Arial" w:cs="Arial"/>
+          <w:szCs w:val="20"/>
+          <w:lang w:val="en-GB" w:eastAsia="pt-PT"/>
+        </w:rPr>
+        <w:t>Cormen</w:t>
+      </w:r>
+      <w:proofErr w:type="spellEnd"/>
+      <w:r>
+        <w:rPr>
+          <w:rFonts w:ascii="Arial" w:eastAsia="Times New Roman" w:hAnsi="Arial" w:cs="Arial"/>
+          <w:szCs w:val="20"/>
+          <w:lang w:val="en-GB" w:eastAsia="pt-PT"/>
+        </w:rPr>
+        <w:t xml:space="preserve">, Charles E. </w:t>
+      </w:r>
+      <w:proofErr w:type="spellStart"/>
+      <w:r>
+        <w:rPr>
+          <w:rFonts w:ascii="Arial" w:eastAsia="Times New Roman" w:hAnsi="Arial" w:cs="Arial"/>
+          <w:szCs w:val="20"/>
+          <w:lang w:val="en-GB" w:eastAsia="pt-PT"/>
+        </w:rPr>
+        <w:t>Leiserson</w:t>
+      </w:r>
+      <w:proofErr w:type="spellEnd"/>
+      <w:r>
+        <w:rPr>
+          <w:rFonts w:ascii="Arial" w:eastAsia="Times New Roman" w:hAnsi="Arial" w:cs="Arial"/>
+          <w:szCs w:val="20"/>
+          <w:lang w:val="en-GB" w:eastAsia="pt-PT"/>
+        </w:rPr>
+        <w:t xml:space="preserve">, Ronald L. </w:t>
+      </w:r>
+      <w:proofErr w:type="spellStart"/>
+      <w:r>
+        <w:rPr>
+          <w:rFonts w:ascii="Arial" w:eastAsia="Times New Roman" w:hAnsi="Arial" w:cs="Arial"/>
+          <w:szCs w:val="20"/>
+          <w:lang w:val="en-GB" w:eastAsia="pt-PT"/>
+        </w:rPr>
+        <w:t>Rivest</w:t>
+      </w:r>
+      <w:proofErr w:type="spellEnd"/>
+      <w:r>
+        <w:rPr>
+          <w:rFonts w:ascii="Arial" w:eastAsia="Times New Roman" w:hAnsi="Arial" w:cs="Arial"/>
+          <w:szCs w:val="20"/>
+          <w:lang w:val="en-GB" w:eastAsia="pt-PT"/>
+        </w:rPr>
+        <w:t xml:space="preserve"> and Clifford S</w:t>
+      </w:r>
+      <w:r>
+        <w:rPr>
+          <w:rFonts w:ascii="Arial" w:eastAsia="Times New Roman" w:hAnsi="Arial" w:cs="Arial"/>
+          <w:szCs w:val="20"/>
+          <w:lang w:val="en-GB" w:eastAsia="pt-PT"/>
+        </w:rPr>
+        <w:t>tein September 2009 ISBN-10: 0-262-53305-7; ISBN-13: 978-0-262-53305-8</w:t>
+      </w:r>
+    </w:p>
+    <w:p>
+      <w:pPr>
+        <w:pStyle w:val="PargrafodaLista"/>
         <w:numPr>
           <w:ilvl w:val="0"/>
           <w:numId w:val="2"/>
         </w:numPr>
-        <w:spacing w:before="0" w:after="160"/>
-        <w:contextualSpacing/>
-        <w:rPr/>
-      </w:pPr>
-      <w:hyperlink r:id="rId2">
+        <w:rPr>
+          <w:lang w:val="en-GB"/>
+        </w:rPr>
+      </w:pPr>
+      <w:hyperlink r:id="rId5">
         <w:r>
           <w:rPr>
             <w:rStyle w:val="InternetLink"/>
-            <w:rFonts w:cs="Arial" w:ascii="Arial" w:hAnsi="Arial"/>
+            <w:rFonts w:ascii="Arial" w:hAnsi="Arial" w:cs="Arial"/>
             <w:sz w:val="24"/>
             <w:lang w:val="en-GB"/>
           </w:rPr>
-          <w:t>https://en.wikipedia.org/wiki/Biconnected_component</w:t>
+          <w:t>https://en.wik</w:t>
+        </w:r>
+        <w:bookmarkStart w:id="0" w:name="_GoBack"/>
+        <w:bookmarkEnd w:id="0"/>
+        <w:r>
+          <w:rPr>
+            <w:rStyle w:val="InternetLink"/>
+            <w:rFonts w:ascii="Arial" w:hAnsi="Arial" w:cs="Arial"/>
+            <w:sz w:val="24"/>
+            <w:lang w:val="en-GB"/>
+          </w:rPr>
+          <w:t>ipedia.org/wiki/Biconnected_component</w:t>
         </w:r>
       </w:hyperlink>
     </w:p>
     <w:sectPr>
-      <w:type w:val="nextPage"/>
       <w:pgSz w:w="11906" w:h="16838"/>
-      <w:pgMar w:left="1701" w:right="1701" w:header="0" w:top="1417" w:footer="0" w:bottom="1417" w:gutter="0"/>
-      <w:pgNumType w:fmt="decimal"/>
-      <w:formProt w:val="false"/>
-      <w:textDirection w:val="lrTb"/>
-      <w:docGrid w:type="default" w:linePitch="360" w:charSpace="4294965247"/>
+      <w:pgMar w:top="1417" w:right="1701" w:bottom="1417" w:left="1701" w:header="0" w:footer="0" w:gutter="0"/>
+      <w:cols w:space="720"/>
+      <w:formProt w:val="0"/>
+      <w:docGrid w:linePitch="360" w:charSpace="-2049"/>
     </w:sectPr>
   </w:body>
 </w:document>
 </file>
 
 <file path=word/numbering.xml><?xml version="1.0" encoding="utf-8"?>
-<w:numbering xmlns:w="http://schemas.openxmlformats.org/wordprocessingml/2006/main" xmlns:o="urn:schemas-microsoft-com:office:office" xmlns:r="http://schemas.openxmlformats.org/officeDocument/2006/relationships" xmlns:v="urn:schemas-microsoft-com:vml">
-  <w:abstractNum w:abstractNumId="1">
+<w:numbering xmlns:wpc="http://schemas.microsoft.com/office/word/2010/wordprocessingCanvas" xmlns:cx="http://schemas.microsoft.com/office/drawing/2014/chartex" xmlns:cx1="http://schemas.microsoft.com/office/drawing/2015/9/8/chartex" xmlns:cx2="http://schemas.microsoft.com/office/drawing/2015/10/21/chartex" xmlns:cx3="http://schemas.microsoft.com/office/drawing/2016/5/9/chartex" xmlns:cx4="http://schemas.microsoft.com/office/drawing/2016/5/10/chartex" xmlns:cx5="http://schemas.microsoft.com/office/drawing/2016/5/11/chartex" xmlns:cx6="http://schemas.microsoft.com/office/drawing/2016/5/12/chartex" xmlns:cx7="http://schemas.microsoft.com/office/drawing/2016/5/13/chartex" xmlns:cx8="http://schemas.microsoft.com/office/drawing/2016/5/14/chartex" xmlns:mc="http://schemas.openxmlformats.org/markup-compatibility/2006" xmlns:aink="http://schemas.microsoft.com/office/drawing/2016/ink" xmlns:am3d="http://schemas.microsoft.com/office/drawing/2017/model3d" xmlns:o="urn:schemas-microsoft-com:office:office" xmlns:r="http://schemas.openxmlformats.org/officeDocument/2006/relationships" xmlns:m="http://schemas.openxmlformats.org/officeDocument/2006/math" xmlns:v="urn:schemas-microsoft-com:vml" xmlns:wp14="http://schemas.microsoft.com/office/word/2010/wordprocessingDrawing" xmlns:wp="http://schemas.openxmlformats.org/drawingml/2006/wordprocessingDrawing" xmlns:w10="urn:schemas-microsoft-com:office:word" xmlns:w="http://schemas.openxmlformats.org/wordprocessingml/2006/main" xmlns:w14="http://schemas.microsoft.com/office/word/2010/wordml" xmlns:w15="http://schemas.microsoft.com/office/word/2012/wordml" xmlns:w16cid="http://schemas.microsoft.com/office/word/2016/wordml/cid" xmlns:w16se="http://schemas.microsoft.com/office/word/2015/wordml/symex" xmlns:wpg="http://schemas.microsoft.com/office/word/2010/wordprocessingGroup" xmlns:wpi="http://schemas.microsoft.com/office/word/2010/wordprocessingInk" xmlns:wne="http://schemas.microsoft.com/office/word/2006/wordml" xmlns:wps="http://schemas.microsoft.com/office/word/2010/wordprocessingShape" mc:Ignorable="w14 w15 w16se w16cid wp14">
+  <w:abstractNum w:abstractNumId="0" w15:restartNumberingAfterBreak="0">
+    <w:nsid w:val="11A806A3"/>
+    <w:multiLevelType w:val="multilevel"/>
+    <w:tmpl w:val="B1E2CEE2"/>
     <w:lvl w:ilvl="0">
       <w:start w:val="1"/>
       <w:numFmt w:val="decimal"/>
@@ -1168,7 +1460,10 @@
       </w:pPr>
     </w:lvl>
   </w:abstractNum>
-  <w:abstractNum w:abstractNumId="2">
+  <w:abstractNum w:abstractNumId="1" w15:restartNumberingAfterBreak="0">
+    <w:nsid w:val="1FAE1F40"/>
+    <w:multiLevelType w:val="multilevel"/>
+    <w:tmpl w:val="16507CDA"/>
     <w:lvl w:ilvl="0">
       <w:start w:val="1"/>
       <w:numFmt w:val="bullet"/>
@@ -1191,7 +1486,6 @@
       </w:pPr>
       <w:rPr>
         <w:rFonts w:ascii="Courier New" w:hAnsi="Courier New" w:cs="Courier New" w:hint="default"/>
-        <w:rFonts w:cs="Courier New"/>
       </w:rPr>
     </w:lvl>
     <w:lvl w:ilvl="2">
@@ -1228,7 +1522,6 @@
       </w:pPr>
       <w:rPr>
         <w:rFonts w:ascii="Courier New" w:hAnsi="Courier New" w:cs="Courier New" w:hint="default"/>
-        <w:rFonts w:cs="Courier New"/>
       </w:rPr>
     </w:lvl>
     <w:lvl w:ilvl="5">
@@ -1265,7 +1558,6 @@
       </w:pPr>
       <w:rPr>
         <w:rFonts w:ascii="Courier New" w:hAnsi="Courier New" w:cs="Courier New" w:hint="default"/>
-        <w:rFonts w:cs="Courier New"/>
       </w:rPr>
     </w:lvl>
     <w:lvl w:ilvl="8">
@@ -1281,7 +1573,10 @@
       </w:rPr>
     </w:lvl>
   </w:abstractNum>
-  <w:abstractNum w:abstractNumId="3">
+  <w:abstractNum w:abstractNumId="2" w15:restartNumberingAfterBreak="0">
+    <w:nsid w:val="2083713A"/>
+    <w:multiLevelType w:val="multilevel"/>
+    <w:tmpl w:val="0450E254"/>
     <w:lvl w:ilvl="0">
       <w:start w:val="1"/>
       <w:numFmt w:val="bullet"/>
@@ -1304,7 +1599,6 @@
       </w:pPr>
       <w:rPr>
         <w:rFonts w:ascii="Courier New" w:hAnsi="Courier New" w:cs="Courier New" w:hint="default"/>
-        <w:rFonts w:cs="Courier New"/>
       </w:rPr>
     </w:lvl>
     <w:lvl w:ilvl="2">
@@ -1341,7 +1635,6 @@
       </w:pPr>
       <w:rPr>
         <w:rFonts w:ascii="Courier New" w:hAnsi="Courier New" w:cs="Courier New" w:hint="default"/>
-        <w:rFonts w:cs="Courier New"/>
       </w:rPr>
     </w:lvl>
     <w:lvl w:ilvl="5">
@@ -1378,7 +1671,6 @@
       </w:pPr>
       <w:rPr>
         <w:rFonts w:ascii="Courier New" w:hAnsi="Courier New" w:cs="Courier New" w:hint="default"/>
-        <w:rFonts w:cs="Courier New"/>
       </w:rPr>
     </w:lvl>
     <w:lvl w:ilvl="8">
@@ -1394,7 +1686,10 @@
       </w:rPr>
     </w:lvl>
   </w:abstractNum>
-  <w:abstractNum w:abstractNumId="4">
+  <w:abstractNum w:abstractNumId="3" w15:restartNumberingAfterBreak="0">
+    <w:nsid w:val="2632083C"/>
+    <w:multiLevelType w:val="multilevel"/>
+    <w:tmpl w:val="3F2C08A8"/>
     <w:lvl w:ilvl="0">
       <w:start w:val="1"/>
       <w:numFmt w:val="none"/>
@@ -1514,46 +1809,44 @@
     </w:lvl>
   </w:abstractNum>
   <w:num w:numId="1">
+    <w:abstractNumId w:val="0"/>
+  </w:num>
+  <w:num w:numId="2">
     <w:abstractNumId w:val="1"/>
   </w:num>
-  <w:num w:numId="2">
+  <w:num w:numId="3">
     <w:abstractNumId w:val="2"/>
   </w:num>
-  <w:num w:numId="3">
+  <w:num w:numId="4">
     <w:abstractNumId w:val="3"/>
-  </w:num>
-  <w:num w:numId="4">
-    <w:abstractNumId w:val="4"/>
   </w:num>
 </w:numbering>
 </file>
 
 <file path=word/styles.xml><?xml version="1.0" encoding="utf-8"?>
-<w:styles xmlns:w="http://schemas.openxmlformats.org/wordprocessingml/2006/main" xmlns:w14="http://schemas.microsoft.com/office/word/2010/wordml" xmlns:mc="http://schemas.openxmlformats.org/markup-compatibility/2006" mc:Ignorable="w14">
+<w:styles xmlns:mc="http://schemas.openxmlformats.org/markup-compatibility/2006" xmlns:r="http://schemas.openxmlformats.org/officeDocument/2006/relationships" xmlns:w="http://schemas.openxmlformats.org/wordprocessingml/2006/main" xmlns:w14="http://schemas.microsoft.com/office/word/2010/wordml" xmlns:w15="http://schemas.microsoft.com/office/word/2012/wordml" xmlns:w16cid="http://schemas.microsoft.com/office/word/2016/wordml/cid" xmlns:w16se="http://schemas.microsoft.com/office/word/2015/wordml/symex" mc:Ignorable="w14 w15 w16se w16cid">
   <w:docDefaults>
     <w:rPrDefault>
       <w:rPr>
-        <w:rFonts w:ascii="Calibri" w:hAnsi="Calibri" w:eastAsia="Calibri" w:cs="" w:asciiTheme="minorHAnsi" w:cstheme="minorBidi" w:eastAsiaTheme="minorHAnsi" w:hAnsiTheme="minorHAnsi"/>
+        <w:rFonts w:asciiTheme="minorHAnsi" w:eastAsiaTheme="minorHAnsi" w:hAnsiTheme="minorHAnsi" w:cstheme="minorBidi"/>
         <w:sz w:val="22"/>
         <w:szCs w:val="22"/>
         <w:lang w:val="pt-PT" w:eastAsia="en-US" w:bidi="ar-SA"/>
       </w:rPr>
     </w:rPrDefault>
-    <w:pPrDefault>
-      <w:pPr/>
-    </w:pPrDefault>
+    <w:pPrDefault/>
   </w:docDefaults>
   <w:latentStyles w:defLockedState="0" w:defUIPriority="99" w:defSemiHidden="0" w:defUnhideWhenUsed="0" w:defQFormat="0" w:count="376">
     <w:lsdException w:name="Normal" w:uiPriority="0" w:qFormat="1"/>
     <w:lsdException w:name="heading 1" w:uiPriority="9" w:qFormat="1"/>
-    <w:lsdException w:name="heading 2" w:uiPriority="9" w:semiHidden="1" w:unhideWhenUsed="1" w:qFormat="1"/>
-    <w:lsdException w:name="heading 3" w:uiPriority="9" w:semiHidden="1" w:unhideWhenUsed="1" w:qFormat="1"/>
-    <w:lsdException w:name="heading 4" w:uiPriority="9" w:semiHidden="1" w:unhideWhenUsed="1" w:qFormat="1"/>
-    <w:lsdException w:name="heading 5" w:uiPriority="9" w:semiHidden="1" w:unhideWhenUsed="1" w:qFormat="1"/>
-    <w:lsdException w:name="heading 6" w:uiPriority="9" w:semiHidden="1" w:unhideWhenUsed="1" w:qFormat="1"/>
-    <w:lsdException w:name="heading 7" w:uiPriority="9" w:semiHidden="1" w:unhideWhenUsed="1" w:qFormat="1"/>
-    <w:lsdException w:name="heading 8" w:uiPriority="9" w:semiHidden="1" w:unhideWhenUsed="1" w:qFormat="1"/>
-    <w:lsdException w:name="heading 9" w:uiPriority="9" w:semiHidden="1" w:unhideWhenUsed="1" w:qFormat="1"/>
+    <w:lsdException w:name="heading 2" w:semiHidden="1" w:uiPriority="9" w:unhideWhenUsed="1" w:qFormat="1"/>
+    <w:lsdException w:name="heading 3" w:semiHidden="1" w:uiPriority="9" w:unhideWhenUsed="1" w:qFormat="1"/>
+    <w:lsdException w:name="heading 4" w:semiHidden="1" w:uiPriority="9" w:unhideWhenUsed="1" w:qFormat="1"/>
+    <w:lsdException w:name="heading 5" w:semiHidden="1" w:uiPriority="9" w:unhideWhenUsed="1" w:qFormat="1"/>
+    <w:lsdException w:name="heading 6" w:semiHidden="1" w:uiPriority="9" w:unhideWhenUsed="1" w:qFormat="1"/>
+    <w:lsdException w:name="heading 7" w:semiHidden="1" w:uiPriority="9" w:unhideWhenUsed="1" w:qFormat="1"/>
+    <w:lsdException w:name="heading 8" w:semiHidden="1" w:uiPriority="9" w:unhideWhenUsed="1" w:qFormat="1"/>
+    <w:lsdException w:name="heading 9" w:semiHidden="1" w:uiPriority="9" w:unhideWhenUsed="1" w:qFormat="1"/>
     <w:lsdException w:name="index 1" w:semiHidden="1" w:unhideWhenUsed="1"/>
     <w:lsdException w:name="index 2" w:semiHidden="1" w:unhideWhenUsed="1"/>
     <w:lsdException w:name="index 3" w:semiHidden="1" w:unhideWhenUsed="1"/>
@@ -1563,22 +1856,22 @@
     <w:lsdException w:name="index 7" w:semiHidden="1" w:unhideWhenUsed="1"/>
     <w:lsdException w:name="index 8" w:semiHidden="1" w:unhideWhenUsed="1"/>
     <w:lsdException w:name="index 9" w:semiHidden="1" w:unhideWhenUsed="1"/>
-    <w:lsdException w:name="toc 1" w:uiPriority="39" w:semiHidden="1" w:unhideWhenUsed="1"/>
-    <w:lsdException w:name="toc 2" w:uiPriority="39" w:semiHidden="1" w:unhideWhenUsed="1"/>
-    <w:lsdException w:name="toc 3" w:uiPriority="39" w:semiHidden="1" w:unhideWhenUsed="1"/>
-    <w:lsdException w:name="toc 4" w:uiPriority="39" w:semiHidden="1" w:unhideWhenUsed="1"/>
-    <w:lsdException w:name="toc 5" w:uiPriority="39" w:semiHidden="1" w:unhideWhenUsed="1"/>
-    <w:lsdException w:name="toc 6" w:uiPriority="39" w:semiHidden="1" w:unhideWhenUsed="1"/>
-    <w:lsdException w:name="toc 7" w:uiPriority="39" w:semiHidden="1" w:unhideWhenUsed="1"/>
-    <w:lsdException w:name="toc 8" w:uiPriority="39" w:semiHidden="1" w:unhideWhenUsed="1"/>
-    <w:lsdException w:name="toc 9" w:uiPriority="39" w:semiHidden="1" w:unhideWhenUsed="1"/>
+    <w:lsdException w:name="toc 1" w:semiHidden="1" w:uiPriority="39" w:unhideWhenUsed="1"/>
+    <w:lsdException w:name="toc 2" w:semiHidden="1" w:uiPriority="39" w:unhideWhenUsed="1"/>
+    <w:lsdException w:name="toc 3" w:semiHidden="1" w:uiPriority="39" w:unhideWhenUsed="1"/>
+    <w:lsdException w:name="toc 4" w:semiHidden="1" w:uiPriority="39" w:unhideWhenUsed="1"/>
+    <w:lsdException w:name="toc 5" w:semiHidden="1" w:uiPriority="39" w:unhideWhenUsed="1"/>
+    <w:lsdException w:name="toc 6" w:semiHidden="1" w:uiPriority="39" w:unhideWhenUsed="1"/>
+    <w:lsdException w:name="toc 7" w:semiHidden="1" w:uiPriority="39" w:unhideWhenUsed="1"/>
+    <w:lsdException w:name="toc 8" w:semiHidden="1" w:uiPriority="39" w:unhideWhenUsed="1"/>
+    <w:lsdException w:name="toc 9" w:semiHidden="1" w:uiPriority="39" w:unhideWhenUsed="1"/>
     <w:lsdException w:name="Normal Indent" w:semiHidden="1" w:unhideWhenUsed="1"/>
     <w:lsdException w:name="footnote text" w:semiHidden="1" w:unhideWhenUsed="1"/>
     <w:lsdException w:name="annotation text" w:semiHidden="1" w:unhideWhenUsed="1"/>
     <w:lsdException w:name="header" w:semiHidden="1" w:unhideWhenUsed="1"/>
     <w:lsdException w:name="footer" w:semiHidden="1" w:unhideWhenUsed="1"/>
     <w:lsdException w:name="index heading" w:semiHidden="1" w:unhideWhenUsed="1"/>
-    <w:lsdException w:name="caption" w:uiPriority="35" w:semiHidden="1" w:unhideWhenUsed="1" w:qFormat="1"/>
+    <w:lsdException w:name="caption" w:semiHidden="1" w:uiPriority="35" w:unhideWhenUsed="1" w:qFormat="1"/>
     <w:lsdException w:name="table of figures" w:semiHidden="1" w:unhideWhenUsed="1"/>
     <w:lsdException w:name="envelope address" w:semiHidden="1" w:unhideWhenUsed="1"/>
     <w:lsdException w:name="envelope return" w:semiHidden="1" w:unhideWhenUsed="1"/>
@@ -1609,7 +1902,7 @@
     <w:lsdException w:name="Title" w:uiPriority="10" w:qFormat="1"/>
     <w:lsdException w:name="Closing" w:semiHidden="1" w:unhideWhenUsed="1"/>
     <w:lsdException w:name="Signature" w:semiHidden="1" w:unhideWhenUsed="1"/>
-    <w:lsdException w:name="Default Paragraph Font" w:uiPriority="1" w:semiHidden="1" w:unhideWhenUsed="1"/>
+    <w:lsdException w:name="Default Paragraph Font" w:semiHidden="1" w:uiPriority="1" w:unhideWhenUsed="1"/>
     <w:lsdException w:name="Body Text" w:semiHidden="1" w:unhideWhenUsed="1"/>
     <w:lsdException w:name="Body Text Indent" w:semiHidden="1" w:unhideWhenUsed="1"/>
     <w:lsdException w:name="List Continue" w:semiHidden="1" w:unhideWhenUsed="1"/>
@@ -1809,8 +2102,8 @@
     <w:lsdException w:name="Subtle Reference" w:uiPriority="31" w:qFormat="1"/>
     <w:lsdException w:name="Intense Reference" w:uiPriority="32" w:qFormat="1"/>
     <w:lsdException w:name="Book Title" w:uiPriority="33" w:qFormat="1"/>
-    <w:lsdException w:name="Bibliography" w:uiPriority="37" w:semiHidden="1" w:unhideWhenUsed="1"/>
-    <w:lsdException w:name="TOC Heading" w:uiPriority="39" w:semiHidden="1" w:unhideWhenUsed="1" w:qFormat="1"/>
+    <w:lsdException w:name="Bibliography" w:semiHidden="1" w:uiPriority="37" w:unhideWhenUsed="1"/>
+    <w:lsdException w:name="TOC Heading" w:semiHidden="1" w:uiPriority="39" w:unhideWhenUsed="1" w:qFormat="1"/>
     <w:lsdException w:name="Plain Table 1" w:uiPriority="41"/>
     <w:lsdException w:name="Plain Table 2" w:uiPriority="42"/>
     <w:lsdException w:name="Plain Table 3" w:uiPriority="43"/>
@@ -1921,293 +2214,18 @@
     <w:lsdException w:name="Unresolved Mention" w:semiHidden="1" w:unhideWhenUsed="1"/>
     <w:lsdException w:name="Smart Link" w:semiHidden="1" w:unhideWhenUsed="1"/>
   </w:latentStyles>
-  <w:style w:type="paragraph" w:styleId="Normal" w:default="1">
+  <w:style w:type="paragraph" w:default="1" w:styleId="Normal">
     <w:name w:val="Normal"/>
     <w:qFormat/>
     <w:pPr>
-      <w:widowControl/>
-      <w:bidi w:val="0"/>
-      <w:spacing w:lineRule="auto" w:line="259" w:before="0" w:after="160"/>
-      <w:jc w:val="left"/>
+      <w:spacing w:after="160" w:line="259" w:lineRule="auto"/>
     </w:pPr>
-    <w:rPr>
-      <w:rFonts w:ascii="Calibri" w:hAnsi="Calibri" w:eastAsia="Calibri" w:cs="" w:asciiTheme="minorHAnsi" w:cstheme="minorBidi" w:eastAsiaTheme="minorHAnsi" w:hAnsiTheme="minorHAnsi"/>
-      <w:color w:val="auto"/>
-      <w:sz w:val="22"/>
-      <w:szCs w:val="22"/>
-      <w:lang w:val="pt-PT" w:eastAsia="en-US" w:bidi="ar-SA"/>
-    </w:rPr>
-  </w:style>
-  <w:style w:type="character" w:styleId="DefaultParagraphFont" w:default="1">
+  </w:style>
+  <w:style w:type="character" w:default="1" w:styleId="Tipodeletrapredefinidodopargrafo">
     <w:name w:val="Default Paragraph Font"/>
     <w:uiPriority w:val="1"/>
     <w:semiHidden/>
     <w:unhideWhenUsed/>
-    <w:qFormat/>
-    <w:rPr/>
-  </w:style>
-  <w:style w:type="character" w:styleId="Strong">
-    <w:name w:val="Strong"/>
-    <w:basedOn w:val="DefaultParagraphFont"/>
-    <w:uiPriority w:val="22"/>
-    <w:qFormat/>
-    <w:rsid w:val="009f309f"/>
-    <w:rPr>
-      <w:b/>
-      <w:bCs/>
-    </w:rPr>
-  </w:style>
-  <w:style w:type="character" w:styleId="InternetLink">
-    <w:name w:val="Internet Link"/>
-    <w:basedOn w:val="DefaultParagraphFont"/>
-    <w:uiPriority w:val="99"/>
-    <w:semiHidden/>
-    <w:unhideWhenUsed/>
-    <w:rsid w:val="003a6d4c"/>
-    <w:rPr>
-      <w:color w:val="0000FF"/>
-      <w:u w:val="single"/>
-    </w:rPr>
-  </w:style>
-  <w:style w:type="character" w:styleId="ListLabel1">
-    <w:name w:val="ListLabel 1"/>
-    <w:qFormat/>
-    <w:rPr>
-      <w:rFonts w:cs="Courier New"/>
-    </w:rPr>
-  </w:style>
-  <w:style w:type="character" w:styleId="ListLabel2">
-    <w:name w:val="ListLabel 2"/>
-    <w:qFormat/>
-    <w:rPr>
-      <w:rFonts w:cs="Courier New"/>
-    </w:rPr>
-  </w:style>
-  <w:style w:type="character" w:styleId="ListLabel3">
-    <w:name w:val="ListLabel 3"/>
-    <w:qFormat/>
-    <w:rPr>
-      <w:rFonts w:cs="Courier New"/>
-    </w:rPr>
-  </w:style>
-  <w:style w:type="character" w:styleId="ListLabel4">
-    <w:name w:val="ListLabel 4"/>
-    <w:qFormat/>
-    <w:rPr>
-      <w:rFonts w:cs="Courier New"/>
-    </w:rPr>
-  </w:style>
-  <w:style w:type="character" w:styleId="ListLabel5">
-    <w:name w:val="ListLabel 5"/>
-    <w:qFormat/>
-    <w:rPr>
-      <w:rFonts w:cs="Courier New"/>
-    </w:rPr>
-  </w:style>
-  <w:style w:type="character" w:styleId="ListLabel6">
-    <w:name w:val="ListLabel 6"/>
-    <w:qFormat/>
-    <w:rPr>
-      <w:rFonts w:cs="Courier New"/>
-    </w:rPr>
-  </w:style>
-  <w:style w:type="character" w:styleId="ListLabel7">
-    <w:name w:val="ListLabel 7"/>
-    <w:qFormat/>
-    <w:rPr>
-      <w:rFonts w:cs="Courier New"/>
-    </w:rPr>
-  </w:style>
-  <w:style w:type="character" w:styleId="ListLabel8">
-    <w:name w:val="ListLabel 8"/>
-    <w:qFormat/>
-    <w:rPr>
-      <w:rFonts w:cs="Courier New"/>
-    </w:rPr>
-  </w:style>
-  <w:style w:type="character" w:styleId="ListLabel9">
-    <w:name w:val="ListLabel 9"/>
-    <w:qFormat/>
-    <w:rPr>
-      <w:rFonts w:cs="Courier New"/>
-    </w:rPr>
-  </w:style>
-  <w:style w:type="character" w:styleId="ListLabel10">
-    <w:name w:val="ListLabel 10"/>
-    <w:qFormat/>
-    <w:rPr>
-      <w:sz w:val="20"/>
-    </w:rPr>
-  </w:style>
-  <w:style w:type="character" w:styleId="ListLabel11">
-    <w:name w:val="ListLabel 11"/>
-    <w:qFormat/>
-    <w:rPr>
-      <w:sz w:val="20"/>
-    </w:rPr>
-  </w:style>
-  <w:style w:type="character" w:styleId="ListLabel12">
-    <w:name w:val="ListLabel 12"/>
-    <w:qFormat/>
-    <w:rPr>
-      <w:sz w:val="20"/>
-    </w:rPr>
-  </w:style>
-  <w:style w:type="character" w:styleId="ListLabel13">
-    <w:name w:val="ListLabel 13"/>
-    <w:qFormat/>
-    <w:rPr>
-      <w:sz w:val="20"/>
-    </w:rPr>
-  </w:style>
-  <w:style w:type="character" w:styleId="ListLabel14">
-    <w:name w:val="ListLabel 14"/>
-    <w:qFormat/>
-    <w:rPr>
-      <w:sz w:val="20"/>
-    </w:rPr>
-  </w:style>
-  <w:style w:type="character" w:styleId="ListLabel15">
-    <w:name w:val="ListLabel 15"/>
-    <w:qFormat/>
-    <w:rPr>
-      <w:sz w:val="20"/>
-    </w:rPr>
-  </w:style>
-  <w:style w:type="character" w:styleId="ListLabel16">
-    <w:name w:val="ListLabel 16"/>
-    <w:qFormat/>
-    <w:rPr>
-      <w:sz w:val="20"/>
-    </w:rPr>
-  </w:style>
-  <w:style w:type="character" w:styleId="ListLabel17">
-    <w:name w:val="ListLabel 17"/>
-    <w:qFormat/>
-    <w:rPr>
-      <w:sz w:val="20"/>
-    </w:rPr>
-  </w:style>
-  <w:style w:type="character" w:styleId="ListLabel18">
-    <w:name w:val="ListLabel 18"/>
-    <w:qFormat/>
-    <w:rPr>
-      <w:sz w:val="20"/>
-    </w:rPr>
-  </w:style>
-  <w:style w:type="character" w:styleId="ListLabel19">
-    <w:name w:val="ListLabel 19"/>
-    <w:qFormat/>
-    <w:rPr>
-      <w:rFonts w:cs="Courier New"/>
-    </w:rPr>
-  </w:style>
-  <w:style w:type="character" w:styleId="ListLabel20">
-    <w:name w:val="ListLabel 20"/>
-    <w:qFormat/>
-    <w:rPr>
-      <w:rFonts w:cs="Courier New"/>
-    </w:rPr>
-  </w:style>
-  <w:style w:type="character" w:styleId="ListLabel21">
-    <w:name w:val="ListLabel 21"/>
-    <w:qFormat/>
-    <w:rPr>
-      <w:rFonts w:cs="Courier New"/>
-    </w:rPr>
-  </w:style>
-  <w:style w:type="paragraph" w:styleId="Heading">
-    <w:name w:val="Heading"/>
-    <w:basedOn w:val="Normal"/>
-    <w:next w:val="TextBody"/>
-    <w:qFormat/>
-    <w:pPr>
-      <w:keepNext/>
-      <w:spacing w:before="240" w:after="120"/>
-    </w:pPr>
-    <w:rPr>
-      <w:rFonts w:ascii="Liberation Sans" w:hAnsi="Liberation Sans" w:eastAsia="WenQuanYi Micro Hei" w:cs="Lohit Devanagari"/>
-      <w:sz w:val="28"/>
-      <w:szCs w:val="28"/>
-    </w:rPr>
-  </w:style>
-  <w:style w:type="paragraph" w:styleId="TextBody">
-    <w:name w:val="Body Text"/>
-    <w:basedOn w:val="Normal"/>
-    <w:pPr>
-      <w:spacing w:lineRule="auto" w:line="288" w:before="0" w:after="140"/>
-    </w:pPr>
-    <w:rPr/>
-  </w:style>
-  <w:style w:type="paragraph" w:styleId="List">
-    <w:name w:val="List"/>
-    <w:basedOn w:val="TextBody"/>
-    <w:pPr/>
-    <w:rPr>
-      <w:rFonts w:cs="Lohit Devanagari"/>
-    </w:rPr>
-  </w:style>
-  <w:style w:type="paragraph" w:styleId="Caption">
-    <w:name w:val="Caption"/>
-    <w:basedOn w:val="Normal"/>
-    <w:qFormat/>
-    <w:pPr>
-      <w:suppressLineNumbers/>
-      <w:spacing w:before="120" w:after="120"/>
-    </w:pPr>
-    <w:rPr>
-      <w:rFonts w:cs="Lohit Devanagari"/>
-      <w:i/>
-      <w:iCs/>
-      <w:sz w:val="24"/>
-      <w:szCs w:val="24"/>
-    </w:rPr>
-  </w:style>
-  <w:style w:type="paragraph" w:styleId="Index">
-    <w:name w:val="Index"/>
-    <w:basedOn w:val="Normal"/>
-    <w:qFormat/>
-    <w:pPr>
-      <w:suppressLineNumbers/>
-    </w:pPr>
-    <w:rPr>
-      <w:rFonts w:cs="Lohit Devanagari"/>
-    </w:rPr>
-  </w:style>
-  <w:style w:type="paragraph" w:styleId="ListParagraph">
-    <w:name w:val="List Paragraph"/>
-    <w:basedOn w:val="Normal"/>
-    <w:uiPriority w:val="34"/>
-    <w:qFormat/>
-    <w:rsid w:val="007a4d4e"/>
-    <w:pPr>
-      <w:spacing w:before="0" w:after="160"/>
-      <w:ind w:left="720" w:hanging="0"/>
-      <w:contextualSpacing/>
-    </w:pPr>
-    <w:rPr/>
-  </w:style>
-  <w:style w:type="paragraph" w:styleId="3ziulaheps" w:customStyle="1">
-    <w:name w:val="_3ziulaheps"/>
-    <w:basedOn w:val="Normal"/>
-    <w:qFormat/>
-    <w:rsid w:val="009f309f"/>
-    <w:pPr>
-      <w:spacing w:lineRule="auto" w:line="240" w:beforeAutospacing="1" w:afterAutospacing="1"/>
-    </w:pPr>
-    <w:rPr>
-      <w:rFonts w:ascii="Times New Roman" w:hAnsi="Times New Roman" w:eastAsia="Times New Roman" w:cs="Times New Roman"/>
-      <w:sz w:val="24"/>
-      <w:szCs w:val="24"/>
-      <w:lang w:eastAsia="pt-PT"/>
-    </w:rPr>
-  </w:style>
-  <w:style w:type="numbering" w:styleId="NoList" w:default="1">
-    <w:name w:val="No List"/>
-    <w:uiPriority w:val="99"/>
-    <w:semiHidden/>
-    <w:unhideWhenUsed/>
-    <w:qFormat/>
   </w:style>
   <w:style w:type="table" w:default="1" w:styleId="Tabelanormal">
     <w:name w:val="Normal Table"/>
@@ -2223,6 +2241,264 @@
         <w:right w:w="108" w:type="dxa"/>
       </w:tblCellMar>
     </w:tblPr>
+  </w:style>
+  <w:style w:type="numbering" w:default="1" w:styleId="Semlista">
+    <w:name w:val="No List"/>
+    <w:uiPriority w:val="99"/>
+    <w:semiHidden/>
+    <w:unhideWhenUsed/>
+  </w:style>
+  <w:style w:type="character" w:styleId="Forte">
+    <w:name w:val="Strong"/>
+    <w:basedOn w:val="Tipodeletrapredefinidodopargrafo"/>
+    <w:uiPriority w:val="22"/>
+    <w:qFormat/>
+    <w:rsid w:val="009F309F"/>
+    <w:rPr>
+      <w:b/>
+      <w:bCs/>
+    </w:rPr>
+  </w:style>
+  <w:style w:type="character" w:customStyle="1" w:styleId="InternetLink">
+    <w:name w:val="Internet Link"/>
+    <w:basedOn w:val="Tipodeletrapredefinidodopargrafo"/>
+    <w:uiPriority w:val="99"/>
+    <w:semiHidden/>
+    <w:unhideWhenUsed/>
+    <w:rsid w:val="003A6D4C"/>
+    <w:rPr>
+      <w:color w:val="0000FF"/>
+      <w:u w:val="single"/>
+    </w:rPr>
+  </w:style>
+  <w:style w:type="character" w:customStyle="1" w:styleId="ListLabel1">
+    <w:name w:val="ListLabel 1"/>
+    <w:qFormat/>
+    <w:rPr>
+      <w:rFonts w:cs="Courier New"/>
+    </w:rPr>
+  </w:style>
+  <w:style w:type="character" w:customStyle="1" w:styleId="ListLabel2">
+    <w:name w:val="ListLabel 2"/>
+    <w:qFormat/>
+    <w:rPr>
+      <w:rFonts w:cs="Courier New"/>
+    </w:rPr>
+  </w:style>
+  <w:style w:type="character" w:customStyle="1" w:styleId="ListLabel3">
+    <w:name w:val="ListLabel 3"/>
+    <w:qFormat/>
+    <w:rPr>
+      <w:rFonts w:cs="Courier New"/>
+    </w:rPr>
+  </w:style>
+  <w:style w:type="character" w:customStyle="1" w:styleId="ListLabel4">
+    <w:name w:val="ListLabel 4"/>
+    <w:qFormat/>
+    <w:rPr>
+      <w:rFonts w:cs="Courier New"/>
+    </w:rPr>
+  </w:style>
+  <w:style w:type="character" w:customStyle="1" w:styleId="ListLabel5">
+    <w:name w:val="ListLabel 5"/>
+    <w:qFormat/>
+    <w:rPr>
+      <w:rFonts w:cs="Courier New"/>
+    </w:rPr>
+  </w:style>
+  <w:style w:type="character" w:customStyle="1" w:styleId="ListLabel6">
+    <w:name w:val="ListLabel 6"/>
+    <w:qFormat/>
+    <w:rPr>
+      <w:rFonts w:cs="Courier New"/>
+    </w:rPr>
+  </w:style>
+  <w:style w:type="character" w:customStyle="1" w:styleId="ListLabel7">
+    <w:name w:val="ListLabel 7"/>
+    <w:qFormat/>
+    <w:rPr>
+      <w:rFonts w:cs="Courier New"/>
+    </w:rPr>
+  </w:style>
+  <w:style w:type="character" w:customStyle="1" w:styleId="ListLabel8">
+    <w:name w:val="ListLabel 8"/>
+    <w:qFormat/>
+    <w:rPr>
+      <w:rFonts w:cs="Courier New"/>
+    </w:rPr>
+  </w:style>
+  <w:style w:type="character" w:customStyle="1" w:styleId="ListLabel9">
+    <w:name w:val="ListLabel 9"/>
+    <w:qFormat/>
+    <w:rPr>
+      <w:rFonts w:cs="Courier New"/>
+    </w:rPr>
+  </w:style>
+  <w:style w:type="character" w:customStyle="1" w:styleId="ListLabel10">
+    <w:name w:val="ListLabel 10"/>
+    <w:qFormat/>
+    <w:rPr>
+      <w:sz w:val="20"/>
+    </w:rPr>
+  </w:style>
+  <w:style w:type="character" w:customStyle="1" w:styleId="ListLabel11">
+    <w:name w:val="ListLabel 11"/>
+    <w:qFormat/>
+    <w:rPr>
+      <w:sz w:val="20"/>
+    </w:rPr>
+  </w:style>
+  <w:style w:type="character" w:customStyle="1" w:styleId="ListLabel12">
+    <w:name w:val="ListLabel 12"/>
+    <w:qFormat/>
+    <w:rPr>
+      <w:sz w:val="20"/>
+    </w:rPr>
+  </w:style>
+  <w:style w:type="character" w:customStyle="1" w:styleId="ListLabel13">
+    <w:name w:val="ListLabel 13"/>
+    <w:qFormat/>
+    <w:rPr>
+      <w:sz w:val="20"/>
+    </w:rPr>
+  </w:style>
+  <w:style w:type="character" w:customStyle="1" w:styleId="ListLabel14">
+    <w:name w:val="ListLabel 14"/>
+    <w:qFormat/>
+    <w:rPr>
+      <w:sz w:val="20"/>
+    </w:rPr>
+  </w:style>
+  <w:style w:type="character" w:customStyle="1" w:styleId="ListLabel15">
+    <w:name w:val="ListLabel 15"/>
+    <w:qFormat/>
+    <w:rPr>
+      <w:sz w:val="20"/>
+    </w:rPr>
+  </w:style>
+  <w:style w:type="character" w:customStyle="1" w:styleId="ListLabel16">
+    <w:name w:val="ListLabel 16"/>
+    <w:qFormat/>
+    <w:rPr>
+      <w:sz w:val="20"/>
+    </w:rPr>
+  </w:style>
+  <w:style w:type="character" w:customStyle="1" w:styleId="ListLabel17">
+    <w:name w:val="ListLabel 17"/>
+    <w:qFormat/>
+    <w:rPr>
+      <w:sz w:val="20"/>
+    </w:rPr>
+  </w:style>
+  <w:style w:type="character" w:customStyle="1" w:styleId="ListLabel18">
+    <w:name w:val="ListLabel 18"/>
+    <w:qFormat/>
+    <w:rPr>
+      <w:sz w:val="20"/>
+    </w:rPr>
+  </w:style>
+  <w:style w:type="character" w:customStyle="1" w:styleId="ListLabel19">
+    <w:name w:val="ListLabel 19"/>
+    <w:qFormat/>
+    <w:rPr>
+      <w:rFonts w:cs="Courier New"/>
+    </w:rPr>
+  </w:style>
+  <w:style w:type="character" w:customStyle="1" w:styleId="ListLabel20">
+    <w:name w:val="ListLabel 20"/>
+    <w:qFormat/>
+    <w:rPr>
+      <w:rFonts w:cs="Courier New"/>
+    </w:rPr>
+  </w:style>
+  <w:style w:type="character" w:customStyle="1" w:styleId="ListLabel21">
+    <w:name w:val="ListLabel 21"/>
+    <w:qFormat/>
+    <w:rPr>
+      <w:rFonts w:cs="Courier New"/>
+    </w:rPr>
+  </w:style>
+  <w:style w:type="paragraph" w:customStyle="1" w:styleId="Heading">
+    <w:name w:val="Heading"/>
+    <w:basedOn w:val="Normal"/>
+    <w:next w:val="Corpodetexto"/>
+    <w:qFormat/>
+    <w:pPr>
+      <w:keepNext/>
+      <w:spacing w:before="240" w:after="120"/>
+    </w:pPr>
+    <w:rPr>
+      <w:rFonts w:ascii="Liberation Sans" w:eastAsia="WenQuanYi Micro Hei" w:hAnsi="Liberation Sans" w:cs="Lohit Devanagari"/>
+      <w:sz w:val="28"/>
+      <w:szCs w:val="28"/>
+    </w:rPr>
+  </w:style>
+  <w:style w:type="paragraph" w:styleId="Corpodetexto">
+    <w:name w:val="Body Text"/>
+    <w:basedOn w:val="Normal"/>
+    <w:pPr>
+      <w:spacing w:after="140" w:line="288" w:lineRule="auto"/>
+    </w:pPr>
+  </w:style>
+  <w:style w:type="paragraph" w:styleId="Lista">
+    <w:name w:val="List"/>
+    <w:basedOn w:val="Corpodetexto"/>
+    <w:rPr>
+      <w:rFonts w:cs="Lohit Devanagari"/>
+    </w:rPr>
+  </w:style>
+  <w:style w:type="paragraph" w:styleId="Legenda">
+    <w:name w:val="caption"/>
+    <w:basedOn w:val="Normal"/>
+    <w:qFormat/>
+    <w:pPr>
+      <w:suppressLineNumbers/>
+      <w:spacing w:before="120" w:after="120"/>
+    </w:pPr>
+    <w:rPr>
+      <w:rFonts w:cs="Lohit Devanagari"/>
+      <w:i/>
+      <w:iCs/>
+      <w:sz w:val="24"/>
+      <w:szCs w:val="24"/>
+    </w:rPr>
+  </w:style>
+  <w:style w:type="paragraph" w:customStyle="1" w:styleId="Index">
+    <w:name w:val="Index"/>
+    <w:basedOn w:val="Normal"/>
+    <w:qFormat/>
+    <w:pPr>
+      <w:suppressLineNumbers/>
+    </w:pPr>
+    <w:rPr>
+      <w:rFonts w:cs="Lohit Devanagari"/>
+    </w:rPr>
+  </w:style>
+  <w:style w:type="paragraph" w:styleId="PargrafodaLista">
+    <w:name w:val="List Paragraph"/>
+    <w:basedOn w:val="Normal"/>
+    <w:uiPriority w:val="34"/>
+    <w:qFormat/>
+    <w:rsid w:val="007A4D4E"/>
+    <w:pPr>
+      <w:ind w:left="720"/>
+      <w:contextualSpacing/>
+    </w:pPr>
+  </w:style>
+  <w:style w:type="paragraph" w:customStyle="1" w:styleId="3ziulaheps">
+    <w:name w:val="_3ziulaheps"/>
+    <w:basedOn w:val="Normal"/>
+    <w:qFormat/>
+    <w:rsid w:val="009F309F"/>
+    <w:pPr>
+      <w:spacing w:beforeAutospacing="1" w:afterAutospacing="1" w:line="240" w:lineRule="auto"/>
+    </w:pPr>
+    <w:rPr>
+      <w:rFonts w:ascii="Times New Roman" w:eastAsia="Times New Roman" w:hAnsi="Times New Roman" w:cs="Times New Roman"/>
+      <w:sz w:val="24"/>
+      <w:szCs w:val="24"/>
+      <w:lang w:eastAsia="pt-PT"/>
+    </w:rPr>
   </w:style>
 </w:styles>
 </file>

</xml_diff>